<commit_message>
Fix problem with MissingValue not being recognized when specified.  Update documentation and create tests.
git-svn-id: file:///cygdrive/C/owf-svnrepos/TSTool-doc/java_142/trunk@818 b0d9ccf4-524f-41ac-9d14-10e14e6031ba
</commit_message>
<xml_diff>
--- a/doc/UserManual/Word/60_Command_WriteTimeSeriesToDataStream.docx
+++ b/doc/UserManual/Word/60_Command_WriteTimeSeriesToDataStream.docx
@@ -1,6 +1,6 @@
 
 <file path=word/document.xml><?xml version="1.0" encoding="utf-8"?>
-<w:document xmlns:wpc="http://schemas.microsoft.com/office/word/2010/wordprocessingCanvas" xmlns:mc="http://schemas.openxmlformats.org/markup-compatibility/2006" xmlns:o="urn:schemas-microsoft-com:office:office" xmlns:r="http://schemas.openxmlformats.org/officeDocument/2006/relationships" xmlns:m="http://schemas.openxmlformats.org/officeDocument/2006/math" xmlns:v="urn:schemas-microsoft-com:vml" xmlns:wp14="http://schemas.microsoft.com/office/word/2010/wordprocessingDrawing" xmlns:wp="http://schemas.openxmlformats.org/drawingml/2006/wordprocessingDrawing" xmlns:w10="urn:schemas-microsoft-com:office:word" xmlns:w="http://schemas.openxmlformats.org/wordprocessingml/2006/main" xmlns:w14="http://schemas.microsoft.com/office/word/2010/wordml" xmlns:w15="http://schemas.microsoft.com/office/word/2012/wordml" xmlns:wpg="http://schemas.microsoft.com/office/word/2010/wordprocessingGroup" xmlns:wpi="http://schemas.microsoft.com/office/word/2010/wordprocessingInk" xmlns:wne="http://schemas.microsoft.com/office/word/2006/wordml" xmlns:wps="http://schemas.microsoft.com/office/word/2010/wordprocessingShape" mc:Ignorable="w14 w15 wp14">
+<w:document xmlns:ve="http://schemas.openxmlformats.org/markup-compatibility/2006" xmlns:o="urn:schemas-microsoft-com:office:office" xmlns:r="http://schemas.openxmlformats.org/officeDocument/2006/relationships" xmlns:m="http://schemas.openxmlformats.org/officeDocument/2006/math" xmlns:v="urn:schemas-microsoft-com:vml" xmlns:wp="http://schemas.openxmlformats.org/drawingml/2006/wordprocessingDrawing" xmlns:w10="urn:schemas-microsoft-com:office:word" xmlns:w="http://schemas.openxmlformats.org/wordprocessingml/2006/main" xmlns:wne="http://schemas.microsoft.com/office/word/2006/wordml">
   <w:background w:color="FFFFFF"/>
   <w:body>
     <w:p>
@@ -241,10 +241,10 @@
                     <pic:cNvPicPr/>
                   </pic:nvPicPr>
                   <pic:blipFill>
-                    <a:blip r:embed="rId7">
+                    <a:blip r:embed="rId7" cstate="print">
                       <a:extLst>
                         <a:ext uri="{28A0092B-C50C-407E-A947-70E740481C1C}">
-                          <a14:useLocalDpi xmlns:a14="http://schemas.microsoft.com/office/drawing/2010/main" val="0"/>
+                          <a14:useLocalDpi xmlns="" xmlns:wpc="http://schemas.microsoft.com/office/word/2010/wordprocessingCanvas" xmlns:mc="http://schemas.openxmlformats.org/markup-compatibility/2006" xmlns:o="urn:schemas-microsoft-com:office:office" xmlns:v="urn:schemas-microsoft-com:vml" xmlns:wp14="http://schemas.microsoft.com/office/word/2010/wordprocessingDrawing" xmlns:w10="urn:schemas-microsoft-com:office:word" xmlns:w="http://schemas.openxmlformats.org/wordprocessingml/2006/main" xmlns:w14="http://schemas.microsoft.com/office/word/2010/wordml" xmlns:w15="http://schemas.microsoft.com/office/word/2012/wordml" xmlns:wpg="http://schemas.microsoft.com/office/word/2010/wordprocessingGroup" xmlns:wpi="http://schemas.microsoft.com/office/word/2010/wordprocessingInk" xmlns:wps="http://schemas.microsoft.com/office/word/2010/wordprocessingShape" xmlns:a14="http://schemas.microsoft.com/office/drawing/2010/main" val="0"/>
                         </a:ext>
                       </a:extLst>
                     </a:blip>
@@ -653,9 +653,22 @@
     <w:p/>
     <w:p>
       <w:pPr>
+        <w:rPr>
+          <w:rFonts w:ascii="Arial" w:hAnsi="Arial"/>
+          <w:b/>
+          <w:sz w:val="20"/>
+        </w:rPr>
+      </w:pPr>
+      <w:r>
+        <w:br w:type="page"/>
+      </w:r>
+    </w:p>
+    <w:p>
+      <w:pPr>
         <w:pStyle w:val="RTiSWDocFigureTableTitle"/>
       </w:pPr>
       <w:r>
+        <w:lastRenderedPageBreak/>
         <w:t>Command Parameters</w:t>
       </w:r>
     </w:p>
@@ -672,11 +685,11 @@
           <w:insideH w:val="single" w:sz="4" w:space="0" w:color="auto"/>
           <w:insideV w:val="single" w:sz="4" w:space="0" w:color="auto"/>
         </w:tblBorders>
-        <w:tblLook w:val="0000" w:firstRow="0" w:lastRow="0" w:firstColumn="0" w:lastColumn="0" w:noHBand="0" w:noVBand="0"/>
+        <w:tblLook w:val="0000"/>
       </w:tblPr>
       <w:tblGrid>
         <w:gridCol w:w="1933"/>
-        <w:gridCol w:w="4824"/>
+        <w:gridCol w:w="5050"/>
         <w:gridCol w:w="2593"/>
       </w:tblGrid>
       <w:tr>
@@ -1007,7 +1020,6 @@
               <w:rPr>
                 <w:rStyle w:val="RTiSWDocLiteralText"/>
               </w:rPr>
-              <w:lastRenderedPageBreak/>
               <w:t>EnsembleID</w:t>
             </w:r>
           </w:p>
@@ -1479,6 +1491,7 @@
               <w:rPr>
                 <w:rStyle w:val="RTiSWDocLiteralText"/>
               </w:rPr>
+              <w:lastRenderedPageBreak/>
               <w:t>DateTime</w:t>
             </w:r>
           </w:p>
@@ -1671,6 +1684,18 @@
             <w:r>
               <w:t>.  The value will be output literally and consequently string values are allowed.</w:t>
             </w:r>
+            <w:r>
+              <w:t xml:space="preserve">  Specify the value as </w:t>
+            </w:r>
+            <w:r>
+              <w:rPr>
+                <w:rStyle w:val="RTiSWDocLiteralText"/>
+              </w:rPr>
+              <w:t>Blank</w:t>
+            </w:r>
+            <w:r>
+              <w:t xml:space="preserve"> to cause blanks to be used for missing values.</w:t>
+            </w:r>
           </w:p>
         </w:tc>
         <w:tc>
@@ -1763,7 +1788,6 @@
               <w:rPr>
                 <w:rStyle w:val="RTiSWDocLiteralText"/>
               </w:rPr>
-              <w:lastRenderedPageBreak/>
               <w:t>OutputEnd</w:t>
             </w:r>
           </w:p>
@@ -1846,7 +1870,7 @@
 </file>
 
 <file path=word/endnotes.xml><?xml version="1.0" encoding="utf-8"?>
-<w:endnotes xmlns:wpc="http://schemas.microsoft.com/office/word/2010/wordprocessingCanvas" xmlns:mc="http://schemas.openxmlformats.org/markup-compatibility/2006" xmlns:o="urn:schemas-microsoft-com:office:office" xmlns:r="http://schemas.openxmlformats.org/officeDocument/2006/relationships" xmlns:m="http://schemas.openxmlformats.org/officeDocument/2006/math" xmlns:v="urn:schemas-microsoft-com:vml" xmlns:wp14="http://schemas.microsoft.com/office/word/2010/wordprocessingDrawing" xmlns:wp="http://schemas.openxmlformats.org/drawingml/2006/wordprocessingDrawing" xmlns:w10="urn:schemas-microsoft-com:office:word" xmlns:w="http://schemas.openxmlformats.org/wordprocessingml/2006/main" xmlns:w14="http://schemas.microsoft.com/office/word/2010/wordml" xmlns:w15="http://schemas.microsoft.com/office/word/2012/wordml" xmlns:wpg="http://schemas.microsoft.com/office/word/2010/wordprocessingGroup" xmlns:wpi="http://schemas.microsoft.com/office/word/2010/wordprocessingInk" xmlns:wne="http://schemas.microsoft.com/office/word/2006/wordml" xmlns:wps="http://schemas.microsoft.com/office/word/2010/wordprocessingShape" mc:Ignorable="w14 w15 wp14">
+<w:endnotes xmlns:ve="http://schemas.openxmlformats.org/markup-compatibility/2006" xmlns:o="urn:schemas-microsoft-com:office:office" xmlns:r="http://schemas.openxmlformats.org/officeDocument/2006/relationships" xmlns:m="http://schemas.openxmlformats.org/officeDocument/2006/math" xmlns:v="urn:schemas-microsoft-com:vml" xmlns:wp="http://schemas.openxmlformats.org/drawingml/2006/wordprocessingDrawing" xmlns:w10="urn:schemas-microsoft-com:office:word" xmlns:w="http://schemas.openxmlformats.org/wordprocessingml/2006/main" xmlns:wne="http://schemas.microsoft.com/office/word/2006/wordml">
   <w:endnote w:type="separator" w:id="-1">
     <w:p>
       <w:r>
@@ -1865,7 +1889,7 @@
 </file>
 
 <file path=word/footer1.xml><?xml version="1.0" encoding="utf-8"?>
-<w:ftr xmlns:wpc="http://schemas.microsoft.com/office/word/2010/wordprocessingCanvas" xmlns:mc="http://schemas.openxmlformats.org/markup-compatibility/2006" xmlns:o="urn:schemas-microsoft-com:office:office" xmlns:r="http://schemas.openxmlformats.org/officeDocument/2006/relationships" xmlns:m="http://schemas.openxmlformats.org/officeDocument/2006/math" xmlns:v="urn:schemas-microsoft-com:vml" xmlns:wp14="http://schemas.microsoft.com/office/word/2010/wordprocessingDrawing" xmlns:wp="http://schemas.openxmlformats.org/drawingml/2006/wordprocessingDrawing" xmlns:w10="urn:schemas-microsoft-com:office:word" xmlns:w="http://schemas.openxmlformats.org/wordprocessingml/2006/main" xmlns:w14="http://schemas.microsoft.com/office/word/2010/wordml" xmlns:w15="http://schemas.microsoft.com/office/word/2012/wordml" xmlns:wpg="http://schemas.microsoft.com/office/word/2010/wordprocessingGroup" xmlns:wpi="http://schemas.microsoft.com/office/word/2010/wordprocessingInk" xmlns:wne="http://schemas.microsoft.com/office/word/2006/wordml" xmlns:wps="http://schemas.microsoft.com/office/word/2010/wordprocessingShape" mc:Ignorable="w14 w15 wp14">
+<w:ftr xmlns:ve="http://schemas.openxmlformats.org/markup-compatibility/2006" xmlns:o="urn:schemas-microsoft-com:office:office" xmlns:r="http://schemas.openxmlformats.org/officeDocument/2006/relationships" xmlns:m="http://schemas.openxmlformats.org/officeDocument/2006/math" xmlns:v="urn:schemas-microsoft-com:vml" xmlns:wp="http://schemas.openxmlformats.org/drawingml/2006/wordprocessingDrawing" xmlns:w10="urn:schemas-microsoft-com:office:word" xmlns:w="http://schemas.openxmlformats.org/wordprocessingml/2006/main" xmlns:wne="http://schemas.microsoft.com/office/word/2006/wordml">
   <w:p>
     <w:pPr>
       <w:pStyle w:val="RTiSWDocFooter"/>
@@ -1908,7 +1932,7 @@
 </file>
 
 <file path=word/footer2.xml><?xml version="1.0" encoding="utf-8"?>
-<w:ftr xmlns:wpc="http://schemas.microsoft.com/office/word/2010/wordprocessingCanvas" xmlns:mc="http://schemas.openxmlformats.org/markup-compatibility/2006" xmlns:o="urn:schemas-microsoft-com:office:office" xmlns:r="http://schemas.openxmlformats.org/officeDocument/2006/relationships" xmlns:m="http://schemas.openxmlformats.org/officeDocument/2006/math" xmlns:v="urn:schemas-microsoft-com:vml" xmlns:wp14="http://schemas.microsoft.com/office/word/2010/wordprocessingDrawing" xmlns:wp="http://schemas.openxmlformats.org/drawingml/2006/wordprocessingDrawing" xmlns:w10="urn:schemas-microsoft-com:office:word" xmlns:w="http://schemas.openxmlformats.org/wordprocessingml/2006/main" xmlns:w14="http://schemas.microsoft.com/office/word/2010/wordml" xmlns:w15="http://schemas.microsoft.com/office/word/2012/wordml" xmlns:wpg="http://schemas.microsoft.com/office/word/2010/wordprocessingGroup" xmlns:wpi="http://schemas.microsoft.com/office/word/2010/wordprocessingInk" xmlns:wne="http://schemas.microsoft.com/office/word/2006/wordml" xmlns:wps="http://schemas.microsoft.com/office/word/2010/wordprocessingShape" mc:Ignorable="w14 w15 wp14">
+<w:ftr xmlns:ve="http://schemas.openxmlformats.org/markup-compatibility/2006" xmlns:o="urn:schemas-microsoft-com:office:office" xmlns:r="http://schemas.openxmlformats.org/officeDocument/2006/relationships" xmlns:m="http://schemas.openxmlformats.org/officeDocument/2006/math" xmlns:v="urn:schemas-microsoft-com:vml" xmlns:wp="http://schemas.openxmlformats.org/drawingml/2006/wordprocessingDrawing" xmlns:w10="urn:schemas-microsoft-com:office:word" xmlns:w="http://schemas.openxmlformats.org/wordprocessingml/2006/main" xmlns:wne="http://schemas.microsoft.com/office/word/2006/wordml">
   <w:p>
     <w:pPr>
       <w:pStyle w:val="RTiSWDocFooter"/>
@@ -1951,7 +1975,7 @@
 </file>
 
 <file path=word/footer3.xml><?xml version="1.0" encoding="utf-8"?>
-<w:ftr xmlns:wpc="http://schemas.microsoft.com/office/word/2010/wordprocessingCanvas" xmlns:mc="http://schemas.openxmlformats.org/markup-compatibility/2006" xmlns:o="urn:schemas-microsoft-com:office:office" xmlns:r="http://schemas.openxmlformats.org/officeDocument/2006/relationships" xmlns:m="http://schemas.openxmlformats.org/officeDocument/2006/math" xmlns:v="urn:schemas-microsoft-com:vml" xmlns:wp14="http://schemas.microsoft.com/office/word/2010/wordprocessingDrawing" xmlns:wp="http://schemas.openxmlformats.org/drawingml/2006/wordprocessingDrawing" xmlns:w10="urn:schemas-microsoft-com:office:word" xmlns:w="http://schemas.openxmlformats.org/wordprocessingml/2006/main" xmlns:w14="http://schemas.microsoft.com/office/word/2010/wordml" xmlns:w15="http://schemas.microsoft.com/office/word/2012/wordml" xmlns:wpg="http://schemas.microsoft.com/office/word/2010/wordprocessingGroup" xmlns:wpi="http://schemas.microsoft.com/office/word/2010/wordprocessingInk" xmlns:wne="http://schemas.microsoft.com/office/word/2006/wordml" xmlns:wps="http://schemas.microsoft.com/office/word/2010/wordprocessingShape" mc:Ignorable="w14 w15 wp14">
+<w:ftr xmlns:ve="http://schemas.openxmlformats.org/markup-compatibility/2006" xmlns:o="urn:schemas-microsoft-com:office:office" xmlns:r="http://schemas.openxmlformats.org/officeDocument/2006/relationships" xmlns:m="http://schemas.openxmlformats.org/officeDocument/2006/math" xmlns:v="urn:schemas-microsoft-com:vml" xmlns:wp="http://schemas.openxmlformats.org/drawingml/2006/wordprocessingDrawing" xmlns:w10="urn:schemas-microsoft-com:office:word" xmlns:w="http://schemas.openxmlformats.org/wordprocessingml/2006/main" xmlns:wne="http://schemas.microsoft.com/office/word/2006/wordml">
   <w:p>
     <w:pPr>
       <w:pStyle w:val="RTiSWDocFooter"/>
@@ -1998,7 +2022,7 @@
 </file>
 
 <file path=word/footnotes.xml><?xml version="1.0" encoding="utf-8"?>
-<w:footnotes xmlns:wpc="http://schemas.microsoft.com/office/word/2010/wordprocessingCanvas" xmlns:mc="http://schemas.openxmlformats.org/markup-compatibility/2006" xmlns:o="urn:schemas-microsoft-com:office:office" xmlns:r="http://schemas.openxmlformats.org/officeDocument/2006/relationships" xmlns:m="http://schemas.openxmlformats.org/officeDocument/2006/math" xmlns:v="urn:schemas-microsoft-com:vml" xmlns:wp14="http://schemas.microsoft.com/office/word/2010/wordprocessingDrawing" xmlns:wp="http://schemas.openxmlformats.org/drawingml/2006/wordprocessingDrawing" xmlns:w10="urn:schemas-microsoft-com:office:word" xmlns:w="http://schemas.openxmlformats.org/wordprocessingml/2006/main" xmlns:w14="http://schemas.microsoft.com/office/word/2010/wordml" xmlns:w15="http://schemas.microsoft.com/office/word/2012/wordml" xmlns:wpg="http://schemas.microsoft.com/office/word/2010/wordprocessingGroup" xmlns:wpi="http://schemas.microsoft.com/office/word/2010/wordprocessingInk" xmlns:wne="http://schemas.microsoft.com/office/word/2006/wordml" xmlns:wps="http://schemas.microsoft.com/office/word/2010/wordprocessingShape" mc:Ignorable="w14 w15 wp14">
+<w:footnotes xmlns:ve="http://schemas.openxmlformats.org/markup-compatibility/2006" xmlns:o="urn:schemas-microsoft-com:office:office" xmlns:r="http://schemas.openxmlformats.org/officeDocument/2006/relationships" xmlns:m="http://schemas.openxmlformats.org/officeDocument/2006/math" xmlns:v="urn:schemas-microsoft-com:vml" xmlns:wp="http://schemas.openxmlformats.org/drawingml/2006/wordprocessingDrawing" xmlns:w10="urn:schemas-microsoft-com:office:word" xmlns:w="http://schemas.openxmlformats.org/wordprocessingml/2006/main" xmlns:wne="http://schemas.microsoft.com/office/word/2006/wordml">
   <w:footnote w:type="separator" w:id="-1">
     <w:p>
       <w:r>
@@ -2017,7 +2041,7 @@
 </file>
 
 <file path=word/header1.xml><?xml version="1.0" encoding="utf-8"?>
-<w:hdr xmlns:wpc="http://schemas.microsoft.com/office/word/2010/wordprocessingCanvas" xmlns:mc="http://schemas.openxmlformats.org/markup-compatibility/2006" xmlns:o="urn:schemas-microsoft-com:office:office" xmlns:r="http://schemas.openxmlformats.org/officeDocument/2006/relationships" xmlns:m="http://schemas.openxmlformats.org/officeDocument/2006/math" xmlns:v="urn:schemas-microsoft-com:vml" xmlns:wp14="http://schemas.microsoft.com/office/word/2010/wordprocessingDrawing" xmlns:wp="http://schemas.openxmlformats.org/drawingml/2006/wordprocessingDrawing" xmlns:w10="urn:schemas-microsoft-com:office:word" xmlns:w="http://schemas.openxmlformats.org/wordprocessingml/2006/main" xmlns:w14="http://schemas.microsoft.com/office/word/2010/wordml" xmlns:w15="http://schemas.microsoft.com/office/word/2012/wordml" xmlns:wpg="http://schemas.microsoft.com/office/word/2010/wordprocessingGroup" xmlns:wpi="http://schemas.microsoft.com/office/word/2010/wordprocessingInk" xmlns:wne="http://schemas.microsoft.com/office/word/2006/wordml" xmlns:wps="http://schemas.microsoft.com/office/word/2010/wordprocessingShape" mc:Ignorable="w14 w15 wp14">
+<w:hdr xmlns:ve="http://schemas.openxmlformats.org/markup-compatibility/2006" xmlns:o="urn:schemas-microsoft-com:office:office" xmlns:r="http://schemas.openxmlformats.org/officeDocument/2006/relationships" xmlns:m="http://schemas.openxmlformats.org/officeDocument/2006/math" xmlns:v="urn:schemas-microsoft-com:vml" xmlns:wp="http://schemas.openxmlformats.org/drawingml/2006/wordprocessingDrawing" xmlns:w10="urn:schemas-microsoft-com:office:word" xmlns:w="http://schemas.openxmlformats.org/wordprocessingml/2006/main" xmlns:wne="http://schemas.microsoft.com/office/word/2006/wordml">
   <w:p>
     <w:pPr>
       <w:pStyle w:val="RTiSWDocHeader"/>
@@ -2046,7 +2070,7 @@
 </file>
 
 <file path=word/header2.xml><?xml version="1.0" encoding="utf-8"?>
-<w:hdr xmlns:wpc="http://schemas.microsoft.com/office/word/2010/wordprocessingCanvas" xmlns:mc="http://schemas.openxmlformats.org/markup-compatibility/2006" xmlns:o="urn:schemas-microsoft-com:office:office" xmlns:r="http://schemas.openxmlformats.org/officeDocument/2006/relationships" xmlns:m="http://schemas.openxmlformats.org/officeDocument/2006/math" xmlns:v="urn:schemas-microsoft-com:vml" xmlns:wp14="http://schemas.microsoft.com/office/word/2010/wordprocessingDrawing" xmlns:wp="http://schemas.openxmlformats.org/drawingml/2006/wordprocessingDrawing" xmlns:w10="urn:schemas-microsoft-com:office:word" xmlns:w="http://schemas.openxmlformats.org/wordprocessingml/2006/main" xmlns:w14="http://schemas.microsoft.com/office/word/2010/wordml" xmlns:w15="http://schemas.microsoft.com/office/word/2012/wordml" xmlns:wpg="http://schemas.microsoft.com/office/word/2010/wordprocessingGroup" xmlns:wpi="http://schemas.microsoft.com/office/word/2010/wordprocessingInk" xmlns:wne="http://schemas.microsoft.com/office/word/2006/wordml" xmlns:wps="http://schemas.microsoft.com/office/word/2010/wordprocessingShape" mc:Ignorable="w14 w15 wp14">
+<w:hdr xmlns:ve="http://schemas.openxmlformats.org/markup-compatibility/2006" xmlns:o="urn:schemas-microsoft-com:office:office" xmlns:r="http://schemas.openxmlformats.org/officeDocument/2006/relationships" xmlns:m="http://schemas.openxmlformats.org/officeDocument/2006/math" xmlns:v="urn:schemas-microsoft-com:vml" xmlns:wp="http://schemas.openxmlformats.org/drawingml/2006/wordprocessingDrawing" xmlns:w10="urn:schemas-microsoft-com:office:word" xmlns:w="http://schemas.openxmlformats.org/wordprocessingml/2006/main" xmlns:wne="http://schemas.microsoft.com/office/word/2006/wordml">
   <w:p>
     <w:pPr>
       <w:pStyle w:val="RTiSWDocHeader"/>
@@ -2069,7 +2093,7 @@
 </file>
 
 <file path=word/header3.xml><?xml version="1.0" encoding="utf-8"?>
-<w:hdr xmlns:wpc="http://schemas.microsoft.com/office/word/2010/wordprocessingCanvas" xmlns:mc="http://schemas.openxmlformats.org/markup-compatibility/2006" xmlns:o="urn:schemas-microsoft-com:office:office" xmlns:r="http://schemas.openxmlformats.org/officeDocument/2006/relationships" xmlns:m="http://schemas.openxmlformats.org/officeDocument/2006/math" xmlns:v="urn:schemas-microsoft-com:vml" xmlns:wp14="http://schemas.microsoft.com/office/word/2010/wordprocessingDrawing" xmlns:wp="http://schemas.openxmlformats.org/drawingml/2006/wordprocessingDrawing" xmlns:w10="urn:schemas-microsoft-com:office:word" xmlns:w="http://schemas.openxmlformats.org/wordprocessingml/2006/main" xmlns:w14="http://schemas.microsoft.com/office/word/2010/wordml" xmlns:w15="http://schemas.microsoft.com/office/word/2012/wordml" xmlns:wpg="http://schemas.microsoft.com/office/word/2010/wordprocessingGroup" xmlns:wpi="http://schemas.microsoft.com/office/word/2010/wordprocessingInk" xmlns:wne="http://schemas.microsoft.com/office/word/2006/wordml" xmlns:wps="http://schemas.microsoft.com/office/word/2010/wordprocessingShape" mc:Ignorable="w14 w15 wp14">
+<w:hdr xmlns:ve="http://schemas.openxmlformats.org/markup-compatibility/2006" xmlns:o="urn:schemas-microsoft-com:office:office" xmlns:r="http://schemas.openxmlformats.org/officeDocument/2006/relationships" xmlns:m="http://schemas.openxmlformats.org/officeDocument/2006/math" xmlns:v="urn:schemas-microsoft-com:vml" xmlns:wp="http://schemas.openxmlformats.org/drawingml/2006/wordprocessingDrawing" xmlns:w10="urn:schemas-microsoft-com:office:word" xmlns:w="http://schemas.openxmlformats.org/wordprocessingml/2006/main" xmlns:wne="http://schemas.microsoft.com/office/word/2006/wordml">
   <w:p>
     <w:pPr>
       <w:pStyle w:val="RTiSWDocHeader"/>
@@ -2082,7 +2106,7 @@
 </file>
 
 <file path=word/numbering.xml><?xml version="1.0" encoding="utf-8"?>
-<w:numbering xmlns:wpc="http://schemas.microsoft.com/office/word/2010/wordprocessingCanvas" xmlns:mc="http://schemas.openxmlformats.org/markup-compatibility/2006" xmlns:o="urn:schemas-microsoft-com:office:office" xmlns:r="http://schemas.openxmlformats.org/officeDocument/2006/relationships" xmlns:m="http://schemas.openxmlformats.org/officeDocument/2006/math" xmlns:v="urn:schemas-microsoft-com:vml" xmlns:wp14="http://schemas.microsoft.com/office/word/2010/wordprocessingDrawing" xmlns:wp="http://schemas.openxmlformats.org/drawingml/2006/wordprocessingDrawing" xmlns:w10="urn:schemas-microsoft-com:office:word" xmlns:w="http://schemas.openxmlformats.org/wordprocessingml/2006/main" xmlns:w14="http://schemas.microsoft.com/office/word/2010/wordml" xmlns:w15="http://schemas.microsoft.com/office/word/2012/wordml" xmlns:wpg="http://schemas.microsoft.com/office/word/2010/wordprocessingGroup" xmlns:wpi="http://schemas.microsoft.com/office/word/2010/wordprocessingInk" xmlns:wne="http://schemas.microsoft.com/office/word/2006/wordml" xmlns:wps="http://schemas.microsoft.com/office/word/2010/wordprocessingShape" mc:Ignorable="w14 w15 wp14">
+<w:numbering xmlns:ve="http://schemas.openxmlformats.org/markup-compatibility/2006" xmlns:o="urn:schemas-microsoft-com:office:office" xmlns:r="http://schemas.openxmlformats.org/officeDocument/2006/relationships" xmlns:m="http://schemas.openxmlformats.org/officeDocument/2006/math" xmlns:v="urn:schemas-microsoft-com:vml" xmlns:wp="http://schemas.openxmlformats.org/drawingml/2006/wordprocessingDrawing" xmlns:w10="urn:schemas-microsoft-com:office:word" xmlns:w="http://schemas.openxmlformats.org/wordprocessingml/2006/main" xmlns:wne="http://schemas.microsoft.com/office/word/2006/wordml">
   <w:abstractNum w:abstractNumId="0">
     <w:nsid w:val="FFFFFF7C"/>
     <w:multiLevelType w:val="singleLevel"/>
@@ -2572,7 +2596,7 @@
 </file>
 
 <file path=word/styles.xml><?xml version="1.0" encoding="utf-8"?>
-<w:styles xmlns:mc="http://schemas.openxmlformats.org/markup-compatibility/2006" xmlns:r="http://schemas.openxmlformats.org/officeDocument/2006/relationships" xmlns:w="http://schemas.openxmlformats.org/wordprocessingml/2006/main" xmlns:w14="http://schemas.microsoft.com/office/word/2010/wordml" xmlns:w15="http://schemas.microsoft.com/office/word/2012/wordml" mc:Ignorable="w14 w15">
+<w:styles xmlns:r="http://schemas.openxmlformats.org/officeDocument/2006/relationships" xmlns:w="http://schemas.openxmlformats.org/wordprocessingml/2006/main">
   <w:docDefaults>
     <w:rPrDefault>
       <w:rPr>
@@ -2582,7 +2606,7 @@
     </w:rPrDefault>
     <w:pPrDefault/>
   </w:docDefaults>
-  <w:latentStyles w:defLockedState="0" w:defUIPriority="0" w:defSemiHidden="0" w:defUnhideWhenUsed="0" w:defQFormat="0" w:count="371">
+  <w:latentStyles w:defLockedState="0" w:defUIPriority="0" w:defSemiHidden="0" w:defUnhideWhenUsed="0" w:defQFormat="0" w:count="267">
     <w:lsdException w:name="Normal" w:qFormat="1"/>
     <w:lsdException w:name="heading 1" w:qFormat="1"/>
     <w:lsdException w:name="heading 2" w:qFormat="1"/>
@@ -2753,115 +2777,12 @@
     <w:lsdException w:name="Book Title" w:uiPriority="33" w:qFormat="1"/>
     <w:lsdException w:name="Bibliography" w:semiHidden="1" w:uiPriority="37" w:unhideWhenUsed="1"/>
     <w:lsdException w:name="TOC Heading" w:semiHidden="1" w:uiPriority="39" w:unhideWhenUsed="1" w:qFormat="1"/>
-    <w:lsdException w:name="Plain Table 1" w:uiPriority="41"/>
-    <w:lsdException w:name="Plain Table 2" w:uiPriority="42"/>
-    <w:lsdException w:name="Plain Table 3" w:uiPriority="43"/>
-    <w:lsdException w:name="Plain Table 4" w:uiPriority="44"/>
-    <w:lsdException w:name="Plain Table 5" w:uiPriority="45"/>
-    <w:lsdException w:name="Grid Table Light" w:uiPriority="40"/>
-    <w:lsdException w:name="Grid Table 1 Light" w:uiPriority="46"/>
-    <w:lsdException w:name="Grid Table 2" w:uiPriority="47"/>
-    <w:lsdException w:name="Grid Table 3" w:uiPriority="48"/>
-    <w:lsdException w:name="Grid Table 4" w:uiPriority="49"/>
-    <w:lsdException w:name="Grid Table 5 Dark" w:uiPriority="50"/>
-    <w:lsdException w:name="Grid Table 6 Colorful" w:uiPriority="51"/>
-    <w:lsdException w:name="Grid Table 7 Colorful" w:uiPriority="52"/>
-    <w:lsdException w:name="Grid Table 1 Light Accent 1" w:uiPriority="46"/>
-    <w:lsdException w:name="Grid Table 2 Accent 1" w:uiPriority="47"/>
-    <w:lsdException w:name="Grid Table 3 Accent 1" w:uiPriority="48"/>
-    <w:lsdException w:name="Grid Table 4 Accent 1" w:uiPriority="49"/>
-    <w:lsdException w:name="Grid Table 5 Dark Accent 1" w:uiPriority="50"/>
-    <w:lsdException w:name="Grid Table 6 Colorful Accent 1" w:uiPriority="51"/>
-    <w:lsdException w:name="Grid Table 7 Colorful Accent 1" w:uiPriority="52"/>
-    <w:lsdException w:name="Grid Table 1 Light Accent 2" w:uiPriority="46"/>
-    <w:lsdException w:name="Grid Table 2 Accent 2" w:uiPriority="47"/>
-    <w:lsdException w:name="Grid Table 3 Accent 2" w:uiPriority="48"/>
-    <w:lsdException w:name="Grid Table 4 Accent 2" w:uiPriority="49"/>
-    <w:lsdException w:name="Grid Table 5 Dark Accent 2" w:uiPriority="50"/>
-    <w:lsdException w:name="Grid Table 6 Colorful Accent 2" w:uiPriority="51"/>
-    <w:lsdException w:name="Grid Table 7 Colorful Accent 2" w:uiPriority="52"/>
-    <w:lsdException w:name="Grid Table 1 Light Accent 3" w:uiPriority="46"/>
-    <w:lsdException w:name="Grid Table 2 Accent 3" w:uiPriority="47"/>
-    <w:lsdException w:name="Grid Table 3 Accent 3" w:uiPriority="48"/>
-    <w:lsdException w:name="Grid Table 4 Accent 3" w:uiPriority="49"/>
-    <w:lsdException w:name="Grid Table 5 Dark Accent 3" w:uiPriority="50"/>
-    <w:lsdException w:name="Grid Table 6 Colorful Accent 3" w:uiPriority="51"/>
-    <w:lsdException w:name="Grid Table 7 Colorful Accent 3" w:uiPriority="52"/>
-    <w:lsdException w:name="Grid Table 1 Light Accent 4" w:uiPriority="46"/>
-    <w:lsdException w:name="Grid Table 2 Accent 4" w:uiPriority="47"/>
-    <w:lsdException w:name="Grid Table 3 Accent 4" w:uiPriority="48"/>
-    <w:lsdException w:name="Grid Table 4 Accent 4" w:uiPriority="49"/>
-    <w:lsdException w:name="Grid Table 5 Dark Accent 4" w:uiPriority="50"/>
-    <w:lsdException w:name="Grid Table 6 Colorful Accent 4" w:uiPriority="51"/>
-    <w:lsdException w:name="Grid Table 7 Colorful Accent 4" w:uiPriority="52"/>
-    <w:lsdException w:name="Grid Table 1 Light Accent 5" w:uiPriority="46"/>
-    <w:lsdException w:name="Grid Table 2 Accent 5" w:uiPriority="47"/>
-    <w:lsdException w:name="Grid Table 3 Accent 5" w:uiPriority="48"/>
-    <w:lsdException w:name="Grid Table 4 Accent 5" w:uiPriority="49"/>
-    <w:lsdException w:name="Grid Table 5 Dark Accent 5" w:uiPriority="50"/>
-    <w:lsdException w:name="Grid Table 6 Colorful Accent 5" w:uiPriority="51"/>
-    <w:lsdException w:name="Grid Table 7 Colorful Accent 5" w:uiPriority="52"/>
-    <w:lsdException w:name="Grid Table 1 Light Accent 6" w:uiPriority="46"/>
-    <w:lsdException w:name="Grid Table 2 Accent 6" w:uiPriority="47"/>
-    <w:lsdException w:name="Grid Table 3 Accent 6" w:uiPriority="48"/>
-    <w:lsdException w:name="Grid Table 4 Accent 6" w:uiPriority="49"/>
-    <w:lsdException w:name="Grid Table 5 Dark Accent 6" w:uiPriority="50"/>
-    <w:lsdException w:name="Grid Table 6 Colorful Accent 6" w:uiPriority="51"/>
-    <w:lsdException w:name="Grid Table 7 Colorful Accent 6" w:uiPriority="52"/>
-    <w:lsdException w:name="List Table 1 Light" w:uiPriority="46"/>
-    <w:lsdException w:name="List Table 2" w:uiPriority="47"/>
-    <w:lsdException w:name="List Table 3" w:uiPriority="48"/>
-    <w:lsdException w:name="List Table 4" w:uiPriority="49"/>
-    <w:lsdException w:name="List Table 5 Dark" w:uiPriority="50"/>
-    <w:lsdException w:name="List Table 6 Colorful" w:uiPriority="51"/>
-    <w:lsdException w:name="List Table 7 Colorful" w:uiPriority="52"/>
-    <w:lsdException w:name="List Table 1 Light Accent 1" w:uiPriority="46"/>
-    <w:lsdException w:name="List Table 2 Accent 1" w:uiPriority="47"/>
-    <w:lsdException w:name="List Table 3 Accent 1" w:uiPriority="48"/>
-    <w:lsdException w:name="List Table 4 Accent 1" w:uiPriority="49"/>
-    <w:lsdException w:name="List Table 5 Dark Accent 1" w:uiPriority="50"/>
-    <w:lsdException w:name="List Table 6 Colorful Accent 1" w:uiPriority="51"/>
-    <w:lsdException w:name="List Table 7 Colorful Accent 1" w:uiPriority="52"/>
-    <w:lsdException w:name="List Table 1 Light Accent 2" w:uiPriority="46"/>
-    <w:lsdException w:name="List Table 2 Accent 2" w:uiPriority="47"/>
-    <w:lsdException w:name="List Table 3 Accent 2" w:uiPriority="48"/>
-    <w:lsdException w:name="List Table 4 Accent 2" w:uiPriority="49"/>
-    <w:lsdException w:name="List Table 5 Dark Accent 2" w:uiPriority="50"/>
-    <w:lsdException w:name="List Table 6 Colorful Accent 2" w:uiPriority="51"/>
-    <w:lsdException w:name="List Table 7 Colorful Accent 2" w:uiPriority="52"/>
-    <w:lsdException w:name="List Table 1 Light Accent 3" w:uiPriority="46"/>
-    <w:lsdException w:name="List Table 2 Accent 3" w:uiPriority="47"/>
-    <w:lsdException w:name="List Table 3 Accent 3" w:uiPriority="48"/>
-    <w:lsdException w:name="List Table 4 Accent 3" w:uiPriority="49"/>
-    <w:lsdException w:name="List Table 5 Dark Accent 3" w:uiPriority="50"/>
-    <w:lsdException w:name="List Table 6 Colorful Accent 3" w:uiPriority="51"/>
-    <w:lsdException w:name="List Table 7 Colorful Accent 3" w:uiPriority="52"/>
-    <w:lsdException w:name="List Table 1 Light Accent 4" w:uiPriority="46"/>
-    <w:lsdException w:name="List Table 2 Accent 4" w:uiPriority="47"/>
-    <w:lsdException w:name="List Table 3 Accent 4" w:uiPriority="48"/>
-    <w:lsdException w:name="List Table 4 Accent 4" w:uiPriority="49"/>
-    <w:lsdException w:name="List Table 5 Dark Accent 4" w:uiPriority="50"/>
-    <w:lsdException w:name="List Table 6 Colorful Accent 4" w:uiPriority="51"/>
-    <w:lsdException w:name="List Table 7 Colorful Accent 4" w:uiPriority="52"/>
-    <w:lsdException w:name="List Table 1 Light Accent 5" w:uiPriority="46"/>
-    <w:lsdException w:name="List Table 2 Accent 5" w:uiPriority="47"/>
-    <w:lsdException w:name="List Table 3 Accent 5" w:uiPriority="48"/>
-    <w:lsdException w:name="List Table 4 Accent 5" w:uiPriority="49"/>
-    <w:lsdException w:name="List Table 5 Dark Accent 5" w:uiPriority="50"/>
-    <w:lsdException w:name="List Table 6 Colorful Accent 5" w:uiPriority="51"/>
-    <w:lsdException w:name="List Table 7 Colorful Accent 5" w:uiPriority="52"/>
-    <w:lsdException w:name="List Table 1 Light Accent 6" w:uiPriority="46"/>
-    <w:lsdException w:name="List Table 2 Accent 6" w:uiPriority="47"/>
-    <w:lsdException w:name="List Table 3 Accent 6" w:uiPriority="48"/>
-    <w:lsdException w:name="List Table 4 Accent 6" w:uiPriority="49"/>
-    <w:lsdException w:name="List Table 5 Dark Accent 6" w:uiPriority="50"/>
-    <w:lsdException w:name="List Table 6 Colorful Accent 6" w:uiPriority="51"/>
-    <w:lsdException w:name="List Table 7 Colorful Accent 6" w:uiPriority="52"/>
   </w:latentStyles>
   <w:style w:type="paragraph" w:default="1" w:styleId="Normal">
     <w:name w:val="Normal"/>
     <w:aliases w:val="RTi SW Doc Normal"/>
     <w:qFormat/>
+    <w:rsid w:val="002A0EBB"/>
     <w:rPr>
       <w:sz w:val="22"/>
     </w:rPr>
@@ -2870,6 +2791,7 @@
     <w:name w:val="heading 1"/>
     <w:aliases w:val="RTi SW Doc"/>
     <w:qFormat/>
+    <w:rsid w:val="002A0EBB"/>
     <w:pPr>
       <w:keepNext/>
       <w:outlineLvl w:val="0"/>
@@ -2884,6 +2806,7 @@
     <w:name w:val="heading 2"/>
     <w:aliases w:val="RTi SW Doc 2"/>
     <w:qFormat/>
+    <w:rsid w:val="002A0EBB"/>
     <w:pPr>
       <w:keepNext/>
       <w:outlineLvl w:val="1"/>
@@ -2897,6 +2820,7 @@
     <w:name w:val="heading 3"/>
     <w:aliases w:val="RTi SW Doc 3"/>
     <w:qFormat/>
+    <w:rsid w:val="002A0EBB"/>
     <w:pPr>
       <w:keepNext/>
       <w:outlineLvl w:val="2"/>
@@ -2911,6 +2835,7 @@
     <w:name w:val="heading 4"/>
     <w:aliases w:val="RTi SW Doc 4"/>
     <w:qFormat/>
+    <w:rsid w:val="002A0EBB"/>
     <w:pPr>
       <w:keepNext/>
       <w:outlineLvl w:val="3"/>
@@ -2924,6 +2849,7 @@
     <w:name w:val="heading 5"/>
     <w:aliases w:val="RTi SW Doc 5"/>
     <w:qFormat/>
+    <w:rsid w:val="002A0EBB"/>
     <w:pPr>
       <w:keepNext/>
       <w:outlineLvl w:val="4"/>
@@ -2938,6 +2864,7 @@
     <w:basedOn w:val="Normal"/>
     <w:next w:val="Normal"/>
     <w:qFormat/>
+    <w:rsid w:val="002A0EBB"/>
     <w:pPr>
       <w:keepNext/>
       <w:outlineLvl w:val="5"/>
@@ -2952,6 +2879,7 @@
     <w:basedOn w:val="Normal"/>
     <w:next w:val="Normal"/>
     <w:qFormat/>
+    <w:rsid w:val="002A0EBB"/>
     <w:pPr>
       <w:keepNext/>
       <w:outlineLvl w:val="6"/>
@@ -2966,6 +2894,7 @@
     <w:basedOn w:val="Normal"/>
     <w:next w:val="Normal"/>
     <w:qFormat/>
+    <w:rsid w:val="002A0EBB"/>
     <w:pPr>
       <w:keepNext/>
       <w:outlineLvl w:val="7"/>
@@ -2980,6 +2909,7 @@
     <w:basedOn w:val="Normal"/>
     <w:next w:val="Normal"/>
     <w:qFormat/>
+    <w:rsid w:val="002A0EBB"/>
     <w:pPr>
       <w:keepNext/>
       <w:outlineLvl w:val="8"/>
@@ -2999,6 +2929,7 @@
     <w:uiPriority w:val="99"/>
     <w:semiHidden/>
     <w:unhideWhenUsed/>
+    <w:qFormat/>
     <w:tblPr>
       <w:tblInd w:w="0" w:type="dxa"/>
       <w:tblCellMar>
@@ -3017,6 +2948,7 @@
   </w:style>
   <w:style w:type="paragraph" w:customStyle="1" w:styleId="RTiSWDocChapterSubtitle">
     <w:name w:val="RTi SW Doc Chapter Subtitle"/>
+    <w:rsid w:val="002A0EBB"/>
     <w:pPr>
       <w:jc w:val="right"/>
     </w:pPr>
@@ -3028,6 +2960,7 @@
   </w:style>
   <w:style w:type="paragraph" w:customStyle="1" w:styleId="RTiSWDocChapterTitle">
     <w:name w:val="RTi SW Doc Chapter Title"/>
+    <w:rsid w:val="002A0EBB"/>
     <w:pPr>
       <w:jc w:val="right"/>
     </w:pPr>
@@ -3041,6 +2974,7 @@
     <w:name w:val="RTi SW Doc Figure/Table Title"/>
     <w:basedOn w:val="Normal"/>
     <w:next w:val="Normal"/>
+    <w:rsid w:val="002A0EBB"/>
     <w:pPr>
       <w:jc w:val="center"/>
     </w:pPr>
@@ -3053,6 +2987,7 @@
   <w:style w:type="character" w:customStyle="1" w:styleId="RTiSWDocFileDirReference">
     <w:name w:val="RTi SW Doc File/Dir Reference"/>
     <w:basedOn w:val="DefaultParagraphFont"/>
+    <w:rsid w:val="002A0EBB"/>
     <w:rPr>
       <w:rFonts w:ascii="Times New Roman" w:hAnsi="Times New Roman"/>
       <w:i/>
@@ -3061,6 +2996,7 @@
   </w:style>
   <w:style w:type="paragraph" w:customStyle="1" w:styleId="RTiSWDocFooter">
     <w:name w:val="RTi SW Doc Footer"/>
+    <w:rsid w:val="002A0EBB"/>
     <w:pPr>
       <w:pBdr>
         <w:top w:val="single" w:sz="4" w:space="1" w:color="auto"/>
@@ -3078,6 +3014,7 @@
   <w:style w:type="character" w:customStyle="1" w:styleId="RTiSWDocGUIReference">
     <w:name w:val="RTi SW Doc GUI Reference"/>
     <w:basedOn w:val="DefaultParagraphFont"/>
+    <w:rsid w:val="002A0EBB"/>
     <w:rPr>
       <w:rFonts w:ascii="Arial" w:hAnsi="Arial"/>
       <w:b/>
@@ -3087,6 +3024,7 @@
   </w:style>
   <w:style w:type="paragraph" w:customStyle="1" w:styleId="RTiSWDocHeader">
     <w:name w:val="RTi SW Doc Header"/>
+    <w:rsid w:val="002A0EBB"/>
     <w:pPr>
       <w:pBdr>
         <w:bottom w:val="single" w:sz="4" w:space="1" w:color="auto"/>
@@ -3121,6 +3059,7 @@
   </w:style>
   <w:style w:type="paragraph" w:customStyle="1" w:styleId="RTiSWDocMainTitle">
     <w:name w:val="RTi SW Doc Main Title"/>
+    <w:rsid w:val="002A0EBB"/>
     <w:pPr>
       <w:jc w:val="center"/>
     </w:pPr>
@@ -3132,6 +3071,7 @@
   </w:style>
   <w:style w:type="paragraph" w:customStyle="1" w:styleId="RTiSWDocNote">
     <w:name w:val="RTi SW Doc Note"/>
+    <w:rsid w:val="002A0EBB"/>
     <w:pPr>
       <w:jc w:val="right"/>
     </w:pPr>
@@ -3143,6 +3083,7 @@
   <w:style w:type="character" w:customStyle="1" w:styleId="RTiSWDocSectionReference">
     <w:name w:val="RTi SW Doc Section Reference"/>
     <w:basedOn w:val="DefaultParagraphFont"/>
+    <w:rsid w:val="002A0EBB"/>
     <w:rPr>
       <w:rFonts w:ascii="Arial" w:hAnsi="Arial"/>
       <w:b/>
@@ -3151,6 +3092,7 @@
   </w:style>
   <w:style w:type="paragraph" w:customStyle="1" w:styleId="RTiSWDocSubtitle">
     <w:name w:val="RTi SW Doc Subtitle"/>
+    <w:rsid w:val="002A0EBB"/>
     <w:pPr>
       <w:jc w:val="center"/>
     </w:pPr>
@@ -3163,6 +3105,7 @@
     <w:name w:val="RTi SW Doc Table Heading"/>
     <w:basedOn w:val="Normal"/>
     <w:next w:val="Normal"/>
+    <w:rsid w:val="002A0EBB"/>
     <w:rPr>
       <w:rFonts w:ascii="Arial" w:hAnsi="Arial"/>
       <w:b/>
@@ -3170,6 +3113,7 @@
   </w:style>
   <w:style w:type="paragraph" w:customStyle="1" w:styleId="RTiSWDocToC">
     <w:name w:val="RTi SW Doc ToC"/>
+    <w:rsid w:val="002A0EBB"/>
     <w:pPr>
       <w:tabs>
         <w:tab w:val="left" w:pos="360"/>
@@ -3988,6 +3932,111 @@
       <w:ind w:left="720"/>
       <w:contextualSpacing/>
     </w:pPr>
+  </w:style>
+  <w:style w:type="paragraph" w:styleId="Bibliography">
+    <w:name w:val="Bibliography"/>
+    <w:basedOn w:val="Normal"/>
+    <w:next w:val="Normal"/>
+    <w:uiPriority w:val="37"/>
+    <w:semiHidden/>
+    <w:unhideWhenUsed/>
+    <w:rsid w:val="00737A88"/>
+  </w:style>
+  <w:style w:type="paragraph" w:styleId="IntenseQuote">
+    <w:name w:val="Intense Quote"/>
+    <w:basedOn w:val="Normal"/>
+    <w:next w:val="Normal"/>
+    <w:link w:val="IntenseQuoteChar"/>
+    <w:uiPriority w:val="30"/>
+    <w:qFormat/>
+    <w:rsid w:val="00737A88"/>
+    <w:pPr>
+      <w:pBdr>
+        <w:bottom w:val="single" w:sz="4" w:space="4" w:color="5B9BD5" w:themeColor="accent1"/>
+      </w:pBdr>
+      <w:spacing w:before="200" w:after="280"/>
+      <w:ind w:left="936" w:right="936"/>
+    </w:pPr>
+    <w:rPr>
+      <w:b/>
+      <w:bCs/>
+      <w:i/>
+      <w:iCs/>
+      <w:color w:val="5B9BD5" w:themeColor="accent1"/>
+    </w:rPr>
+  </w:style>
+  <w:style w:type="character" w:customStyle="1" w:styleId="IntenseQuoteChar">
+    <w:name w:val="Intense Quote Char"/>
+    <w:basedOn w:val="DefaultParagraphFont"/>
+    <w:link w:val="IntenseQuote"/>
+    <w:uiPriority w:val="30"/>
+    <w:rsid w:val="00737A88"/>
+    <w:rPr>
+      <w:b/>
+      <w:bCs/>
+      <w:i/>
+      <w:iCs/>
+      <w:color w:val="5B9BD5" w:themeColor="accent1"/>
+      <w:sz w:val="22"/>
+    </w:rPr>
+  </w:style>
+  <w:style w:type="paragraph" w:styleId="NoSpacing">
+    <w:name w:val="No Spacing"/>
+    <w:uiPriority w:val="1"/>
+    <w:qFormat/>
+    <w:rsid w:val="00737A88"/>
+    <w:rPr>
+      <w:sz w:val="22"/>
+    </w:rPr>
+  </w:style>
+  <w:style w:type="paragraph" w:styleId="Quote">
+    <w:name w:val="Quote"/>
+    <w:basedOn w:val="Normal"/>
+    <w:next w:val="Normal"/>
+    <w:link w:val="QuoteChar"/>
+    <w:uiPriority w:val="29"/>
+    <w:qFormat/>
+    <w:rsid w:val="00737A88"/>
+    <w:rPr>
+      <w:i/>
+      <w:iCs/>
+      <w:color w:val="000000" w:themeColor="text1"/>
+    </w:rPr>
+  </w:style>
+  <w:style w:type="character" w:customStyle="1" w:styleId="QuoteChar">
+    <w:name w:val="Quote Char"/>
+    <w:basedOn w:val="DefaultParagraphFont"/>
+    <w:link w:val="Quote"/>
+    <w:uiPriority w:val="29"/>
+    <w:rsid w:val="00737A88"/>
+    <w:rPr>
+      <w:i/>
+      <w:iCs/>
+      <w:color w:val="000000" w:themeColor="text1"/>
+      <w:sz w:val="22"/>
+    </w:rPr>
+  </w:style>
+  <w:style w:type="paragraph" w:styleId="TOCHeading">
+    <w:name w:val="TOC Heading"/>
+    <w:basedOn w:val="Heading1"/>
+    <w:next w:val="Normal"/>
+    <w:uiPriority w:val="39"/>
+    <w:semiHidden/>
+    <w:unhideWhenUsed/>
+    <w:qFormat/>
+    <w:rsid w:val="00737A88"/>
+    <w:pPr>
+      <w:keepLines/>
+      <w:spacing w:before="480"/>
+      <w:outlineLvl w:val="9"/>
+    </w:pPr>
+    <w:rPr>
+      <w:rFonts w:asciiTheme="majorHAnsi" w:eastAsiaTheme="majorEastAsia" w:hAnsiTheme="majorHAnsi" w:cstheme="majorBidi"/>
+      <w:bCs/>
+      <w:color w:val="2E74B5" w:themeColor="accent1" w:themeShade="BF"/>
+      <w:sz w:val="28"/>
+      <w:szCs w:val="28"/>
+    </w:rPr>
   </w:style>
 </w:styles>
 </file>
@@ -4035,7 +4084,7 @@
     </a:clrScheme>
     <a:fontScheme name="Office">
       <a:majorFont>
-        <a:latin typeface="Calibri Light" panose="020F0302020204030204"/>
+        <a:latin typeface="Calibri Light"/>
         <a:ea typeface=""/>
         <a:cs typeface=""/>
         <a:font script="Jpan" typeface="ＭＳ ゴシック"/>
@@ -4070,7 +4119,7 @@
         <a:font script="Geor" typeface="Sylfaen"/>
       </a:majorFont>
       <a:minorFont>
-        <a:latin typeface="Calibri" panose="020F0502020204030204"/>
+        <a:latin typeface="Calibri"/>
         <a:ea typeface=""/>
         <a:cs typeface=""/>
         <a:font script="Jpan" typeface="ＭＳ 明朝"/>
@@ -4247,7 +4296,7 @@
   <a:extraClrSchemeLst/>
   <a:extLst>
     <a:ext uri="{05A4C25C-085E-4340-85A3-A5531E510DB2}">
-      <thm15:themeFamily xmlns:thm15="http://schemas.microsoft.com/office/thememl/2012/main" name="Office Theme" id="{62F939B6-93AF-4DB8-9C6B-D6C7DFDC589F}" vid="{4A3C46E8-61CC-4603-A589-7422A47A8E4A}"/>
+      <thm15:themeFamily xmlns="" xmlns:thm15="http://schemas.microsoft.com/office/thememl/2012/main" name="Office Theme" id="{62F939B6-93AF-4DB8-9C6B-D6C7DFDC589F}" vid="{4A3C46E8-61CC-4603-A589-7422A47A8E4A}"/>
     </a:ext>
   </a:extLst>
 </a:theme>

</xml_diff>

<commit_message>
Update release notes for release.  Update WriteTimeSeriesToDataStream documenation for recent changes.
</commit_message>
<xml_diff>
--- a/doc/UserManual/Word/60_Command_WriteTimeSeriesToDataStream.docx
+++ b/doc/UserManual/Word/60_Command_WriteTimeSeriesToDataStream.docx
@@ -75,28 +75,31 @@
         <w:t>.0</w:t>
       </w:r>
       <w:r>
+        <w:t>3</w:t>
+      </w:r>
+      <w:r>
+        <w:t>, 20</w:t>
+      </w:r>
+      <w:r>
+        <w:t>1</w:t>
+      </w:r>
+      <w:r>
+        <w:t>5</w:t>
+      </w:r>
+      <w:r>
+        <w:t>-</w:t>
+      </w:r>
+      <w:r>
+        <w:t>1</w:t>
+      </w:r>
+      <w:r>
         <w:t>0</w:t>
       </w:r>
       <w:r>
-        <w:t>, 20</w:t>
-      </w:r>
-      <w:r>
-        <w:t>1</w:t>
-      </w:r>
-      <w:r>
-        <w:t>5</w:t>
-      </w:r>
-      <w:r>
         <w:t>-</w:t>
       </w:r>
       <w:r>
-        <w:t>08</w:t>
-      </w:r>
-      <w:r>
-        <w:t>-</w:t>
-      </w:r>
-      <w:r>
-        <w:t>04</w:t>
+        <w:t>23</w:t>
       </w:r>
     </w:p>
     <w:p>
@@ -175,6 +178,9 @@
       </w:r>
       <w:r>
         <w:t xml:space="preserve">  This command is useful for processing data that are input to a data management system.</w:t>
+      </w:r>
+      <w:r>
+        <w:t xml:space="preserve">  Each time series is written as a single data value per line, not as columns for multiple time series.</w:t>
       </w:r>
     </w:p>
     <w:p>
@@ -221,9 +227,9 @@
         </w:rPr>
         <w:drawing>
           <wp:inline distT="0" distB="0" distL="0" distR="0">
-            <wp:extent cx="5943600" cy="2629535"/>
+            <wp:extent cx="5943600" cy="3016885"/>
             <wp:effectExtent l="0" t="0" r="0" b="0"/>
-            <wp:docPr id="2" name="Picture 2"/>
+            <wp:docPr id="1" name="Picture 1"/>
             <wp:cNvGraphicFramePr>
               <a:graphicFrameLocks xmlns:a="http://schemas.openxmlformats.org/drawingml/2006/main" noChangeAspect="1"/>
             </wp:cNvGraphicFramePr>
@@ -231,7 +237,7 @@
               <a:graphicData uri="http://schemas.openxmlformats.org/drawingml/2006/picture">
                 <pic:pic xmlns:pic="http://schemas.openxmlformats.org/drawingml/2006/picture">
                   <pic:nvPicPr>
-                    <pic:cNvPr id="2" name="command_WriteTimeSeriesToDataStream.png"/>
+                    <pic:cNvPr id="1" name="command_WriteTimeSeriesToDataStream.png"/>
                     <pic:cNvPicPr/>
                   </pic:nvPicPr>
                   <pic:blipFill>
@@ -249,7 +255,7 @@
                   <pic:spPr>
                     <a:xfrm>
                       <a:off x="0" y="0"/>
-                      <a:ext cx="5943600" cy="2629535"/>
+                      <a:ext cx="5943600" cy="3016885"/>
                     </a:xfrm>
                     <a:prstGeom prst="rect">
                       <a:avLst/>
@@ -280,8 +286,6 @@
       <w:pPr>
         <w:pStyle w:val="RTiSWDocFigureTableTitle"/>
       </w:pPr>
-      <w:proofErr w:type="spellStart"/>
-      <w:proofErr w:type="gramStart"/>
       <w:r>
         <w:t>W</w:t>
       </w:r>
@@ -291,13 +295,8 @@
       <w:r>
         <w:t>TimeSeriesToDataStream</w:t>
       </w:r>
-      <w:proofErr w:type="spellEnd"/>
-      <w:r>
-        <w:t>(</w:t>
-      </w:r>
-      <w:proofErr w:type="gramEnd"/>
-      <w:r>
-        <w:t>) Command Editor</w:t>
+      <w:r>
+        <w:t>() Command Editor</w:t>
       </w:r>
       <w:r>
         <w:t xml:space="preserve"> for Time Series Parameters</w:t>
@@ -325,7 +324,7 @@
           <w:noProof/>
         </w:rPr>
         <w:drawing>
-          <wp:inline distT="0" distB="0" distL="0" distR="0" wp14:anchorId="78212260" wp14:editId="2A30AD7E">
+          <wp:inline distT="0" distB="0" distL="0" distR="0" wp14:anchorId="3AC77916" wp14:editId="117D2434">
             <wp:extent cx="5943600" cy="1143000"/>
             <wp:effectExtent l="0" t="0" r="0" b="0"/>
             <wp:docPr id="4" name="Picture 4"/>
@@ -371,37 +370,16 @@
       <w:pPr>
         <w:pStyle w:val="RTiSWDocNote"/>
       </w:pPr>
-      <w:proofErr w:type="spellStart"/>
-      <w:r>
-        <w:t>WriteTimeSeriesToDataStream</w:t>
-      </w:r>
-      <w:r>
-        <w:t>_Period</w:t>
-      </w:r>
-      <w:proofErr w:type="spellEnd"/>
+      <w:r>
+        <w:t>WriteTimeSeriesToDataStream_Period</w:t>
+      </w:r>
     </w:p>
     <w:p>
       <w:pPr>
         <w:pStyle w:val="RTiSWDocFigureTableTitle"/>
       </w:pPr>
-      <w:proofErr w:type="spellStart"/>
-      <w:proofErr w:type="gramStart"/>
-      <w:r>
-        <w:t>WriteTimeSeriesToDataStream</w:t>
-      </w:r>
-      <w:proofErr w:type="spellEnd"/>
-      <w:r>
-        <w:t>(</w:t>
-      </w:r>
-      <w:proofErr w:type="gramEnd"/>
-      <w:r>
-        <w:t xml:space="preserve">) Command Editor for </w:t>
-      </w:r>
-      <w:r>
-        <w:t>Output Period</w:t>
-      </w:r>
-      <w:r>
-        <w:t xml:space="preserve"> Parameters</w:t>
+      <w:r>
+        <w:t>WriteTimeSeriesToDataStream() Command Editor for Output Period Parameters</w:t>
       </w:r>
     </w:p>
     <w:p>
@@ -424,8 +402,9 @@
         <w:rPr>
           <w:noProof/>
         </w:rPr>
+        <w:lastRenderedPageBreak/>
         <w:drawing>
-          <wp:inline distT="0" distB="0" distL="0" distR="0" wp14:anchorId="287C94EA" wp14:editId="4E699C30">
+          <wp:inline distT="0" distB="0" distL="0" distR="0" wp14:anchorId="08E28A5A" wp14:editId="75E25FA8">
             <wp:extent cx="5943600" cy="1278255"/>
             <wp:effectExtent l="0" t="0" r="0" b="0"/>
             <wp:docPr id="6" name="Picture 6"/>
@@ -471,39 +450,19 @@
       <w:pPr>
         <w:pStyle w:val="RTiSWDocNote"/>
       </w:pPr>
-      <w:proofErr w:type="spellStart"/>
-      <w:r>
-        <w:t>WriteTimeSeriesToDataStream</w:t>
-      </w:r>
-      <w:r>
-        <w:t>_File</w:t>
-      </w:r>
-      <w:proofErr w:type="spellEnd"/>
+      <w:r>
+        <w:t>WriteTimeSeriesToDataStream_File</w:t>
+      </w:r>
     </w:p>
     <w:p>
       <w:pPr>
         <w:pStyle w:val="RTiSWDocFigureTableTitle"/>
       </w:pPr>
-      <w:proofErr w:type="spellStart"/>
-      <w:proofErr w:type="gramStart"/>
-      <w:r>
-        <w:t>WriteTimeSeriesToDataStream</w:t>
-      </w:r>
-      <w:proofErr w:type="spellEnd"/>
-      <w:r>
-        <w:t>(</w:t>
-      </w:r>
-      <w:proofErr w:type="gramEnd"/>
-      <w:r>
-        <w:t xml:space="preserve">) Command Editor for Output </w:t>
-      </w:r>
-      <w:r>
-        <w:t>File</w:t>
-      </w:r>
-      <w:r>
-        <w:t xml:space="preserve"> Parameters</w:t>
-      </w:r>
-    </w:p>
+      <w:r>
+        <w:t>WriteTimeSeriesToDataStream() Command Editor for Output File Parameters</w:t>
+      </w:r>
+    </w:p>
+    <w:p/>
     <w:p>
       <w:pPr>
         <w:numPr>
@@ -516,9 +475,8 @@
         <w:rPr>
           <w:noProof/>
         </w:rPr>
-        <w:lastRenderedPageBreak/>
         <w:drawing>
-          <wp:inline distT="0" distB="0" distL="0" distR="0" wp14:anchorId="4499CCB5" wp14:editId="5B4F0B7A">
+          <wp:inline distT="0" distB="0" distL="0" distR="0" wp14:anchorId="087C9C62" wp14:editId="2F8801E4">
             <wp:extent cx="5943600" cy="1366520"/>
             <wp:effectExtent l="0" t="0" r="0" b="0"/>
             <wp:docPr id="8" name="Picture 8"/>
@@ -564,37 +522,19 @@
       <w:pPr>
         <w:pStyle w:val="RTiSWDocNote"/>
       </w:pPr>
-      <w:proofErr w:type="spellStart"/>
       <w:r>
         <w:t>WriteTimeSeriesToDataStream_</w:t>
       </w:r>
       <w:r>
         <w:t>Header</w:t>
       </w:r>
-      <w:proofErr w:type="spellEnd"/>
     </w:p>
     <w:p>
       <w:pPr>
         <w:pStyle w:val="RTiSWDocFigureTableTitle"/>
       </w:pPr>
-      <w:proofErr w:type="spellStart"/>
-      <w:proofErr w:type="gramStart"/>
-      <w:r>
-        <w:t>WriteTimeSeriesToDataStream</w:t>
-      </w:r>
-      <w:proofErr w:type="spellEnd"/>
-      <w:r>
-        <w:t>(</w:t>
-      </w:r>
-      <w:proofErr w:type="gramEnd"/>
-      <w:r>
-        <w:t xml:space="preserve">) Command Editor for Output File </w:t>
-      </w:r>
-      <w:r>
-        <w:t xml:space="preserve">Header </w:t>
-      </w:r>
-      <w:r>
-        <w:t>Parameters</w:t>
+      <w:r>
+        <w:t>WriteTimeSeriesToDataStream() Command Editor for Output File Header Parameters</w:t>
       </w:r>
     </w:p>
     <w:p>
@@ -618,7 +558,7 @@
           <w:noProof/>
         </w:rPr>
         <w:drawing>
-          <wp:inline distT="0" distB="0" distL="0" distR="0" wp14:anchorId="02782B5B" wp14:editId="5723E1FA">
+          <wp:inline distT="0" distB="0" distL="0" distR="0" wp14:anchorId="0FBD5AB4" wp14:editId="6E4D5AD1">
             <wp:extent cx="5943600" cy="1767205"/>
             <wp:effectExtent l="0" t="0" r="0" b="0"/>
             <wp:docPr id="10" name="Picture 10"/>
@@ -664,37 +604,16 @@
       <w:pPr>
         <w:pStyle w:val="RTiSWDocNote"/>
       </w:pPr>
-      <w:proofErr w:type="spellStart"/>
-      <w:r>
-        <w:t>WriteTimeSeriesToDataStream_</w:t>
-      </w:r>
-      <w:r>
-        <w:t>Data</w:t>
-      </w:r>
-      <w:proofErr w:type="spellEnd"/>
+      <w:r>
+        <w:t>WriteTimeSeriesToDataStream_Data</w:t>
+      </w:r>
     </w:p>
     <w:p>
       <w:pPr>
         <w:pStyle w:val="RTiSWDocFigureTableTitle"/>
       </w:pPr>
-      <w:proofErr w:type="spellStart"/>
-      <w:proofErr w:type="gramStart"/>
-      <w:r>
-        <w:t>WriteTimeSeriesToDataStream</w:t>
-      </w:r>
-      <w:proofErr w:type="spellEnd"/>
-      <w:r>
-        <w:t>(</w:t>
-      </w:r>
-      <w:proofErr w:type="gramEnd"/>
-      <w:r>
-        <w:t xml:space="preserve">) Command Editor for </w:t>
-      </w:r>
-      <w:r>
-        <w:t>Data</w:t>
-      </w:r>
-      <w:r>
-        <w:t xml:space="preserve"> Parameters</w:t>
+      <w:r>
+        <w:t>WriteTimeSeriesToDataStream() Command Editor for Data Parameters</w:t>
       </w:r>
     </w:p>
     <w:p>
@@ -718,7 +637,7 @@
           <w:noProof/>
         </w:rPr>
         <w:drawing>
-          <wp:inline distT="0" distB="0" distL="0" distR="0" wp14:anchorId="16A11C33" wp14:editId="3DC39BFB">
+          <wp:inline distT="0" distB="0" distL="0" distR="0" wp14:anchorId="28A2034E" wp14:editId="6A659915">
             <wp:extent cx="5943600" cy="1341755"/>
             <wp:effectExtent l="0" t="0" r="0" b="0"/>
             <wp:docPr id="12" name="Picture 12"/>
@@ -764,37 +683,16 @@
       <w:pPr>
         <w:pStyle w:val="RTiSWDocNote"/>
       </w:pPr>
-      <w:proofErr w:type="spellStart"/>
-      <w:r>
-        <w:t>WriteTimeSeriesToDataStream_</w:t>
-      </w:r>
-      <w:r>
-        <w:t>Footer</w:t>
-      </w:r>
-      <w:proofErr w:type="spellEnd"/>
+      <w:r>
+        <w:t>WriteTimeSeriesToDataStream_Footer</w:t>
+      </w:r>
     </w:p>
     <w:p>
       <w:pPr>
         <w:pStyle w:val="RTiSWDocFigureTableTitle"/>
       </w:pPr>
-      <w:proofErr w:type="spellStart"/>
-      <w:proofErr w:type="gramStart"/>
-      <w:r>
-        <w:t>WriteTimeSeriesToDataStream</w:t>
-      </w:r>
-      <w:proofErr w:type="spellEnd"/>
-      <w:r>
-        <w:t>(</w:t>
-      </w:r>
-      <w:proofErr w:type="gramEnd"/>
-      <w:r>
-        <w:t xml:space="preserve">) Command Editor for </w:t>
-      </w:r>
-      <w:r>
-        <w:t>Footer</w:t>
-      </w:r>
-      <w:r>
-        <w:t xml:space="preserve"> Parameters</w:t>
+      <w:r>
+        <w:t>WriteTimeSeriesToDataStream() Command Editor for Footer Parameters</w:t>
       </w:r>
     </w:p>
     <w:p>
@@ -830,7 +728,14 @@
         <w:rPr>
           <w:rStyle w:val="RTiSWDocLiteralText"/>
         </w:rPr>
-        <w:t>&lt;gage_wl id="${ts:NovaStarID}" last_rpt="${tsdata:datetime}" ${ts:NovaStarDataType}="${tsdata:value}" shef_id="${ts:SHEFID}" name="${ts:NAME}" lat="${ts:LAT}" lon="${ts:LON}" qtime="${RunStart}"/&gt;</w:t>
+        <w:t xml:space="preserve">&lt;gage_wl id="${ts:NovaStarID}" last_rpt="${tsdata:datetime}" ${ts:NovaStarDataType}="${tsdata:value}" shef_id="${ts:SHEFID}" </w:t>
+      </w:r>
+      <w:r>
+        <w:rPr>
+          <w:rStyle w:val="RTiSWDocLiteralText"/>
+        </w:rPr>
+        <w:lastRenderedPageBreak/>
+        <w:t>name="${ts:NAME}" lat="${ts:LAT}" lon="${ts:LON}" qtime="${RunStart}"/&gt;</w:t>
       </w:r>
     </w:p>
     <w:p/>
@@ -906,11 +811,7 @@
         <w:t>${ts:Property}</w:t>
       </w:r>
       <w:r>
-        <w:t xml:space="preserve"> is replaced with the corresponding property from the time series that is being processed.  Time series properties are set when a time series is read, </w:t>
-      </w:r>
-      <w:r>
-        <w:lastRenderedPageBreak/>
-        <w:t xml:space="preserve">depending on data that are available from a particular data source.  The </w:t>
+        <w:t xml:space="preserve"> is replaced with the corresponding property from the time series that is being processed.  Time series properties are set when a time series is read, depending on data that are available from a particular data source.  The </w:t>
       </w:r>
       <w:r>
         <w:rPr>
@@ -1162,7 +1063,7 @@
     <w:p/>
     <w:tbl>
       <w:tblPr>
-        <w:tblW w:w="9954" w:type="dxa"/>
+        <w:tblW w:w="9477" w:type="dxa"/>
         <w:jc w:val="center"/>
         <w:tblBorders>
           <w:top w:val="single" w:sz="4" w:space="0" w:color="auto"/>
@@ -1177,8 +1078,8 @@
       </w:tblPr>
       <w:tblGrid>
         <w:gridCol w:w="1933"/>
-        <w:gridCol w:w="5285"/>
-        <w:gridCol w:w="2736"/>
+        <w:gridCol w:w="4934"/>
+        <w:gridCol w:w="2610"/>
       </w:tblGrid>
       <w:tr>
         <w:trPr>
@@ -1201,7 +1102,7 @@
         </w:tc>
         <w:tc>
           <w:tcPr>
-            <w:tcW w:w="5285" w:type="dxa"/>
+            <w:tcW w:w="4934" w:type="dxa"/>
             <w:shd w:val="clear" w:color="auto" w:fill="C0C0C0"/>
           </w:tcPr>
           <w:p>
@@ -1215,7 +1116,7 @@
         </w:tc>
         <w:tc>
           <w:tcPr>
-            <w:tcW w:w="2736" w:type="dxa"/>
+            <w:tcW w:w="2610" w:type="dxa"/>
             <w:shd w:val="clear" w:color="auto" w:fill="C0C0C0"/>
           </w:tcPr>
           <w:p>
@@ -1252,7 +1153,7 @@
         </w:tc>
         <w:tc>
           <w:tcPr>
-            <w:tcW w:w="5285" w:type="dxa"/>
+            <w:tcW w:w="4934" w:type="dxa"/>
           </w:tcPr>
           <w:p>
             <w:r>
@@ -1397,7 +1298,11 @@
               <w:t>SelectedTS</w:t>
             </w:r>
             <w:r>
-              <w:t xml:space="preserve"> – the time series are those selected with the </w:t>
+              <w:t xml:space="preserve"> – the time series are those </w:t>
+            </w:r>
+            <w:r>
+              <w:lastRenderedPageBreak/>
+              <w:t xml:space="preserve">selected with the </w:t>
             </w:r>
             <w:r>
               <w:rPr>
@@ -1412,7 +1317,7 @@
         </w:tc>
         <w:tc>
           <w:tcPr>
-            <w:tcW w:w="2736" w:type="dxa"/>
+            <w:tcW w:w="2610" w:type="dxa"/>
           </w:tcPr>
           <w:p>
             <w:pPr>
@@ -1424,6 +1329,7 @@
               <w:rPr>
                 <w:rStyle w:val="RTiSWDocLiteralText"/>
               </w:rPr>
+              <w:lastRenderedPageBreak/>
               <w:t>AllTS</w:t>
             </w:r>
           </w:p>
@@ -1447,13 +1353,14 @@
               <w:rPr>
                 <w:rStyle w:val="RTiSWDocLiteralText"/>
               </w:rPr>
+              <w:lastRenderedPageBreak/>
               <w:t>TSID</w:t>
             </w:r>
           </w:p>
         </w:tc>
         <w:tc>
           <w:tcPr>
-            <w:tcW w:w="5285" w:type="dxa"/>
+            <w:tcW w:w="4934" w:type="dxa"/>
           </w:tcPr>
           <w:p>
             <w:r>
@@ -1472,7 +1379,7 @@
         </w:tc>
         <w:tc>
           <w:tcPr>
-            <w:tcW w:w="2736" w:type="dxa"/>
+            <w:tcW w:w="2610" w:type="dxa"/>
           </w:tcPr>
           <w:p>
             <w:r>
@@ -1514,7 +1421,7 @@
         </w:tc>
         <w:tc>
           <w:tcPr>
-            <w:tcW w:w="5285" w:type="dxa"/>
+            <w:tcW w:w="4934" w:type="dxa"/>
           </w:tcPr>
           <w:p>
             <w:r>
@@ -1524,7 +1431,7 @@
         </w:tc>
         <w:tc>
           <w:tcPr>
-            <w:tcW w:w="2736" w:type="dxa"/>
+            <w:tcW w:w="2610" w:type="dxa"/>
           </w:tcPr>
           <w:p>
             <w:pPr>
@@ -1580,7 +1487,7 @@
         </w:tc>
         <w:tc>
           <w:tcPr>
-            <w:tcW w:w="5285" w:type="dxa"/>
+            <w:tcW w:w="4934" w:type="dxa"/>
           </w:tcPr>
           <w:p>
             <w:r>
@@ -1599,7 +1506,7 @@
         </w:tc>
         <w:tc>
           <w:tcPr>
-            <w:tcW w:w="2736" w:type="dxa"/>
+            <w:tcW w:w="2610" w:type="dxa"/>
           </w:tcPr>
           <w:p>
             <w:r>
@@ -1632,15 +1539,11 @@
         </w:tc>
         <w:tc>
           <w:tcPr>
-            <w:tcW w:w="5285" w:type="dxa"/>
-          </w:tcPr>
-          <w:p>
-            <w:r>
-              <w:t xml:space="preserve">Indicate whether content should be appended to existing </w:t>
-            </w:r>
-            <w:r>
-              <w:lastRenderedPageBreak/>
-              <w:t>file.</w:t>
+            <w:tcW w:w="4934" w:type="dxa"/>
+          </w:tcPr>
+          <w:p>
+            <w:r>
+              <w:t>Indicate whether content should be appended to existing file.</w:t>
             </w:r>
             <w:r>
               <w:t xml:space="preserve">  This may be appropriate but output files with header and footer text will need to be handled appropriately with the first and last additions to the output file.</w:t>
@@ -1649,7 +1552,7 @@
         </w:tc>
         <w:tc>
           <w:tcPr>
-            <w:tcW w:w="2736" w:type="dxa"/>
+            <w:tcW w:w="2610" w:type="dxa"/>
           </w:tcPr>
           <w:p>
             <w:pPr>
@@ -1661,7 +1564,6 @@
               <w:rPr>
                 <w:rStyle w:val="RTiSWDocLiteralText"/>
               </w:rPr>
-              <w:lastRenderedPageBreak/>
               <w:t>False</w:t>
             </w:r>
           </w:p>
@@ -1685,7 +1587,6 @@
               <w:rPr>
                 <w:rStyle w:val="RTiSWDocLiteralText"/>
               </w:rPr>
-              <w:lastRenderedPageBreak/>
               <w:t>OutputFile</w:t>
             </w:r>
           </w:p>
@@ -1705,7 +1606,7 @@
         </w:tc>
         <w:tc>
           <w:tcPr>
-            <w:tcW w:w="5285" w:type="dxa"/>
+            <w:tcW w:w="4934" w:type="dxa"/>
           </w:tcPr>
           <w:p>
             <w:r>
@@ -1727,7 +1628,7 @@
         </w:tc>
         <w:tc>
           <w:tcPr>
-            <w:tcW w:w="2736" w:type="dxa"/>
+            <w:tcW w:w="2610" w:type="dxa"/>
           </w:tcPr>
           <w:p>
             <w:r>
@@ -1753,14 +1654,12 @@
                 <w:rStyle w:val="RTiSWDocLiteralText"/>
               </w:rPr>
             </w:pPr>
-            <w:proofErr w:type="spellStart"/>
             <w:r>
               <w:rPr>
                 <w:rStyle w:val="RTiSWDocLiteralText"/>
               </w:rPr>
               <w:t>OutputFile</w:t>
             </w:r>
-            <w:proofErr w:type="spellEnd"/>
           </w:p>
           <w:p>
             <w:pPr>
@@ -1768,29 +1667,21 @@
                 <w:rStyle w:val="RTiSWDocLiteralText"/>
               </w:rPr>
             </w:pPr>
-            <w:proofErr w:type="spellStart"/>
             <w:r>
               <w:rPr>
                 <w:rStyle w:val="RTiSWDocLiteralText"/>
               </w:rPr>
               <w:t>HeaderFile</w:t>
             </w:r>
-            <w:proofErr w:type="spellEnd"/>
-          </w:p>
-        </w:tc>
-        <w:tc>
-          <w:tcPr>
-            <w:tcW w:w="5285" w:type="dxa"/>
-          </w:tcPr>
-          <w:p>
-            <w:r>
-              <w:t>Name of file containing t</w:t>
-            </w:r>
-            <w:r>
-              <w:t>ext that will be added to the top of the output file.</w:t>
-            </w:r>
-            <w:r>
-              <w:t xml:space="preserve">  Can be specified with and contain </w:t>
+          </w:p>
+        </w:tc>
+        <w:tc>
+          <w:tcPr>
+            <w:tcW w:w="4934" w:type="dxa"/>
+          </w:tcPr>
+          <w:p>
+            <w:r>
+              <w:t xml:space="preserve">Name of file containing text that will be added to the top of the output file.  Can be specified with and contain </w:t>
             </w:r>
             <w:r>
               <w:rPr>
@@ -1805,7 +1696,7 @@
         </w:tc>
         <w:tc>
           <w:tcPr>
-            <w:tcW w:w="2736" w:type="dxa"/>
+            <w:tcW w:w="2610" w:type="dxa"/>
           </w:tcPr>
           <w:p>
             <w:pPr>
@@ -1830,14 +1721,12 @@
                 <w:rStyle w:val="RTiSWDocLiteralText"/>
               </w:rPr>
             </w:pPr>
-            <w:proofErr w:type="spellStart"/>
             <w:r>
               <w:rPr>
                 <w:rStyle w:val="RTiSWDocLiteralText"/>
               </w:rPr>
               <w:t>OutputLine</w:t>
             </w:r>
-            <w:proofErr w:type="spellEnd"/>
           </w:p>
           <w:p>
             <w:pPr>
@@ -1855,7 +1744,7 @@
         </w:tc>
         <w:tc>
           <w:tcPr>
-            <w:tcW w:w="5285" w:type="dxa"/>
+            <w:tcW w:w="4934" w:type="dxa"/>
           </w:tcPr>
           <w:p>
             <w:r>
@@ -1880,7 +1769,7 @@
         </w:tc>
         <w:tc>
           <w:tcPr>
-            <w:tcW w:w="2736" w:type="dxa"/>
+            <w:tcW w:w="2610" w:type="dxa"/>
           </w:tcPr>
           <w:p>
             <w:pPr>
@@ -1934,7 +1823,7 @@
         </w:tc>
         <w:tc>
           <w:tcPr>
-            <w:tcW w:w="5285" w:type="dxa"/>
+            <w:tcW w:w="4934" w:type="dxa"/>
           </w:tcPr>
           <w:p>
             <w:r>
@@ -1956,7 +1845,7 @@
         </w:tc>
         <w:tc>
           <w:tcPr>
-            <w:tcW w:w="2736" w:type="dxa"/>
+            <w:tcW w:w="2610" w:type="dxa"/>
           </w:tcPr>
           <w:p/>
         </w:tc>
@@ -1979,7 +1868,7 @@
               <w:rPr>
                 <w:rStyle w:val="RTiSWDocLiteralText"/>
               </w:rPr>
-              <w:t>DateTime</w:t>
+              <w:t>LastOutput</w:t>
             </w:r>
           </w:p>
           <w:p>
@@ -1992,59 +1881,34 @@
               <w:rPr>
                 <w:rStyle w:val="RTiSWDocLiteralText"/>
               </w:rPr>
-              <w:t>FormatterType</w:t>
-            </w:r>
-          </w:p>
-        </w:tc>
-        <w:tc>
-          <w:tcPr>
-            <w:tcW w:w="5285" w:type="dxa"/>
-          </w:tcPr>
-          <w:p>
-            <w:r>
-              <w:t xml:space="preserve">Specify the date/time formatter type, which indicates the syntax for </w:t>
-            </w:r>
-            <w:r>
-              <w:rPr>
-                <w:rStyle w:val="RTiSWDocLiteralText"/>
-              </w:rPr>
-              <w:t>DateTimeFormat</w:t>
-            </w:r>
-            <w:r>
-              <w:t xml:space="preserve">.  Currently, only </w:t>
-            </w:r>
-            <w:r>
-              <w:rPr>
-                <w:rStyle w:val="RTiSWDocLiteralText"/>
-              </w:rPr>
-              <w:t>C</w:t>
-            </w:r>
-            <w:r>
-              <w:t xml:space="preserve"> is supported, corresponding to the C programming language </w:t>
-            </w:r>
-            <w:r>
-              <w:rPr>
-                <w:rStyle w:val="RTiSWDocLiteralText"/>
-              </w:rPr>
-              <w:t>strftime()</w:t>
-            </w:r>
-            <w:r>
-              <w:t xml:space="preserve"> function, which is also used by other software (see Linux </w:t>
-            </w:r>
-            <w:r>
-              <w:rPr>
-                <w:rStyle w:val="RTiSWDocLiteralText"/>
-              </w:rPr>
-              <w:t>date</w:t>
-            </w:r>
-            <w:r>
-              <w:t xml:space="preserve"> command).</w:t>
-            </w:r>
-          </w:p>
-        </w:tc>
-        <w:tc>
-          <w:tcPr>
-            <w:tcW w:w="2736" w:type="dxa"/>
+              <w:t>LineFormat</w:t>
+            </w:r>
+          </w:p>
+        </w:tc>
+        <w:tc>
+          <w:tcPr>
+            <w:tcW w:w="4934" w:type="dxa"/>
+          </w:tcPr>
+          <w:p>
+            <w:r>
+              <w:t xml:space="preserve">Similar to </w:t>
+            </w:r>
+            <w:bookmarkStart w:id="1" w:name="_GoBack"/>
+            <w:r>
+              <w:rPr>
+                <w:rStyle w:val="RTiSWDocLiteralText"/>
+              </w:rPr>
+              <w:t>OutputLineFormat</w:t>
+            </w:r>
+            <w:bookmarkEnd w:id="1"/>
+            <w:r>
+              <w:t>, but if specified will be used only for the last data line.</w:t>
+            </w:r>
+          </w:p>
+        </w:tc>
+        <w:tc>
+          <w:tcPr>
+            <w:tcW w:w="2610" w:type="dxa"/>
           </w:tcPr>
           <w:p>
             <w:pPr>
@@ -2052,12 +1916,6 @@
                 <w:rStyle w:val="RTiSWDocLiteralText"/>
               </w:rPr>
             </w:pPr>
-            <w:r>
-              <w:rPr>
-                <w:rStyle w:val="RTiSWDocLiteralText"/>
-              </w:rPr>
-              <w:t>C</w:t>
-            </w:r>
           </w:p>
         </w:tc>
       </w:tr>
@@ -2092,34 +1950,73 @@
               <w:rPr>
                 <w:rStyle w:val="RTiSWDocLiteralText"/>
               </w:rPr>
-              <w:t>Format</w:t>
-            </w:r>
-          </w:p>
-        </w:tc>
-        <w:tc>
-          <w:tcPr>
-            <w:tcW w:w="5285" w:type="dxa"/>
-          </w:tcPr>
-          <w:p>
-            <w:r>
-              <w:t xml:space="preserve">The format used to expand the date/time corresponding to each time series data value.  The format string can contain literal strings and specifiers supported by the </w:t>
-            </w:r>
-            <w:r>
-              <w:rPr>
-                <w:rStyle w:val="RTiSWDocLiteralText"/>
-              </w:rPr>
-              <w:t>DateTimeFormatterType</w:t>
-            </w:r>
-            <w:r>
-              <w:t>.</w:t>
-            </w:r>
-          </w:p>
-        </w:tc>
-        <w:tc>
-          <w:tcPr>
-            <w:tcW w:w="2736" w:type="dxa"/>
-          </w:tcPr>
-          <w:p/>
+              <w:t>FormatterType</w:t>
+            </w:r>
+          </w:p>
+        </w:tc>
+        <w:tc>
+          <w:tcPr>
+            <w:tcW w:w="4934" w:type="dxa"/>
+          </w:tcPr>
+          <w:p>
+            <w:r>
+              <w:t xml:space="preserve">Specify the date/time formatter type, which indicates the syntax for </w:t>
+            </w:r>
+            <w:r>
+              <w:rPr>
+                <w:rStyle w:val="RTiSWDocLiteralText"/>
+              </w:rPr>
+              <w:t>DateTimeFormat</w:t>
+            </w:r>
+            <w:r>
+              <w:t xml:space="preserve">.  Currently, only </w:t>
+            </w:r>
+            <w:r>
+              <w:rPr>
+                <w:rStyle w:val="RTiSWDocLiteralText"/>
+              </w:rPr>
+              <w:t>C</w:t>
+            </w:r>
+            <w:r>
+              <w:t xml:space="preserve"> is supported, corresponding to the C programming language </w:t>
+            </w:r>
+            <w:r>
+              <w:rPr>
+                <w:rStyle w:val="RTiSWDocLiteralText"/>
+              </w:rPr>
+              <w:t>strftime()</w:t>
+            </w:r>
+            <w:r>
+              <w:t xml:space="preserve"> function, which is also used by other software (see Linux </w:t>
+            </w:r>
+            <w:r>
+              <w:rPr>
+                <w:rStyle w:val="RTiSWDocLiteralText"/>
+              </w:rPr>
+              <w:t>date</w:t>
+            </w:r>
+            <w:r>
+              <w:t xml:space="preserve"> command).</w:t>
+            </w:r>
+          </w:p>
+        </w:tc>
+        <w:tc>
+          <w:tcPr>
+            <w:tcW w:w="2610" w:type="dxa"/>
+          </w:tcPr>
+          <w:p>
+            <w:pPr>
+              <w:rPr>
+                <w:rStyle w:val="RTiSWDocLiteralText"/>
+              </w:rPr>
+            </w:pPr>
+            <w:r>
+              <w:rPr>
+                <w:rStyle w:val="RTiSWDocLiteralText"/>
+              </w:rPr>
+              <w:t>C</w:t>
+            </w:r>
+          </w:p>
         </w:tc>
       </w:tr>
       <w:tr>
@@ -2140,7 +2037,7 @@
               <w:rPr>
                 <w:rStyle w:val="RTiSWDocLiteralText"/>
               </w:rPr>
-              <w:t>OutputFile</w:t>
+              <w:t>DateTime</w:t>
             </w:r>
           </w:p>
           <w:p>
@@ -2153,29 +2050,23 @@
               <w:rPr>
                 <w:rStyle w:val="RTiSWDocLiteralText"/>
               </w:rPr>
-              <w:t>Footer</w:t>
-            </w:r>
-          </w:p>
-        </w:tc>
-        <w:tc>
-          <w:tcPr>
-            <w:tcW w:w="5285" w:type="dxa"/>
-          </w:tcPr>
-          <w:p>
-            <w:r>
-              <w:t>Text that will be added to the bottom of the output file.</w:t>
-            </w:r>
-            <w:r>
-              <w:t xml:space="preserve">  </w:t>
-            </w:r>
-            <w:r>
-              <w:t xml:space="preserve">Can contain </w:t>
-            </w:r>
-            <w:r>
-              <w:rPr>
-                <w:rStyle w:val="RTiSWDocLiteralText"/>
-              </w:rPr>
-              <w:t>${Property}</w:t>
+              <w:t>Format</w:t>
+            </w:r>
+          </w:p>
+        </w:tc>
+        <w:tc>
+          <w:tcPr>
+            <w:tcW w:w="4934" w:type="dxa"/>
+          </w:tcPr>
+          <w:p>
+            <w:r>
+              <w:t xml:space="preserve">The format used to expand the date/time corresponding to each time series data value.  The format string can contain literal strings and specifiers supported by the </w:t>
+            </w:r>
+            <w:r>
+              <w:rPr>
+                <w:rStyle w:val="RTiSWDocLiteralText"/>
+              </w:rPr>
+              <w:t>DateTimeFormatterType</w:t>
             </w:r>
             <w:r>
               <w:t>.</w:t>
@@ -2184,16 +2075,9 @@
         </w:tc>
         <w:tc>
           <w:tcPr>
-            <w:tcW w:w="2736" w:type="dxa"/>
-          </w:tcPr>
-          <w:p>
-            <w:r>
-              <w:t>Do not include footer content.</w:t>
-            </w:r>
-            <w:r>
-              <w:t xml:space="preserve">  See below.</w:t>
-            </w:r>
-          </w:p>
+            <w:tcW w:w="2610" w:type="dxa"/>
+          </w:tcPr>
+          <w:p/>
         </w:tc>
       </w:tr>
       <w:tr>
@@ -2210,14 +2094,12 @@
                 <w:rStyle w:val="RTiSWDocLiteralText"/>
               </w:rPr>
             </w:pPr>
-            <w:proofErr w:type="spellStart"/>
             <w:r>
               <w:rPr>
                 <w:rStyle w:val="RTiSWDocLiteralText"/>
               </w:rPr>
               <w:t>OutputFile</w:t>
             </w:r>
-            <w:proofErr w:type="spellEnd"/>
           </w:p>
           <w:p>
             <w:pPr>
@@ -2225,35 +2107,24 @@
                 <w:rStyle w:val="RTiSWDocLiteralText"/>
               </w:rPr>
             </w:pPr>
-            <w:proofErr w:type="spellStart"/>
-            <w:r>
-              <w:rPr>
-                <w:rStyle w:val="RTiSWDocLiteralText"/>
-              </w:rPr>
-              <w:t>FooterFile</w:t>
-            </w:r>
-            <w:proofErr w:type="spellEnd"/>
-          </w:p>
-        </w:tc>
-        <w:tc>
-          <w:tcPr>
-            <w:tcW w:w="5285" w:type="dxa"/>
-          </w:tcPr>
-          <w:p>
-            <w:r>
-              <w:t>Name of file containing t</w:t>
-            </w:r>
-            <w:r>
-              <w:t xml:space="preserve">ext that will be added to the </w:t>
-            </w:r>
-            <w:r>
-              <w:t>bottom</w:t>
-            </w:r>
-            <w:r>
-              <w:t xml:space="preserve"> of the output file.</w:t>
-            </w:r>
-            <w:r>
-              <w:t xml:space="preserve">  Can be specified with and contain </w:t>
+            <w:r>
+              <w:rPr>
+                <w:rStyle w:val="RTiSWDocLiteralText"/>
+              </w:rPr>
+              <w:t>Footer</w:t>
+            </w:r>
+          </w:p>
+        </w:tc>
+        <w:tc>
+          <w:tcPr>
+            <w:tcW w:w="4934" w:type="dxa"/>
+          </w:tcPr>
+          <w:p>
+            <w:r>
+              <w:t>Text that will be added to the bottom of the output file.</w:t>
+            </w:r>
+            <w:r>
+              <w:t xml:space="preserve">  Can contain </w:t>
             </w:r>
             <w:r>
               <w:rPr>
@@ -2268,14 +2139,15 @@
         </w:tc>
         <w:tc>
           <w:tcPr>
-            <w:tcW w:w="2736" w:type="dxa"/>
-          </w:tcPr>
-          <w:p>
-            <w:pPr>
-              <w:rPr>
-                <w:rStyle w:val="RTiSWDocLiteralText"/>
-              </w:rPr>
-            </w:pPr>
+            <w:tcW w:w="2610" w:type="dxa"/>
+          </w:tcPr>
+          <w:p>
+            <w:r>
+              <w:t>Do not include footer content.</w:t>
+            </w:r>
+            <w:r>
+              <w:t xml:space="preserve">  See below.</w:t>
+            </w:r>
           </w:p>
         </w:tc>
       </w:tr>
@@ -2297,24 +2169,9 @@
               <w:rPr>
                 <w:rStyle w:val="RTiSWDocLiteralText"/>
               </w:rPr>
-              <w:t>Precision</w:t>
-            </w:r>
-          </w:p>
-        </w:tc>
-        <w:tc>
-          <w:tcPr>
-            <w:tcW w:w="5285" w:type="dxa"/>
-          </w:tcPr>
-          <w:p>
-            <w:r>
-              <w:t>The number of digits after the decimal for formatting time series values.</w:t>
-            </w:r>
-          </w:p>
-        </w:tc>
-        <w:tc>
-          <w:tcPr>
-            <w:tcW w:w="2736" w:type="dxa"/>
-          </w:tcPr>
+              <w:t>OutputFile</w:t>
+            </w:r>
+          </w:p>
           <w:p>
             <w:pPr>
               <w:rPr>
@@ -2325,11 +2182,39 @@
               <w:rPr>
                 <w:rStyle w:val="RTiSWDocLiteralText"/>
               </w:rPr>
-              <w:t>4</w:t>
-            </w:r>
-            <w:r>
-              <w:t xml:space="preserve"> (in the future may default based on data type)</w:t>
-            </w:r>
+              <w:t>FooterFile</w:t>
+            </w:r>
+          </w:p>
+        </w:tc>
+        <w:tc>
+          <w:tcPr>
+            <w:tcW w:w="4934" w:type="dxa"/>
+          </w:tcPr>
+          <w:p>
+            <w:r>
+              <w:t xml:space="preserve">Name of file containing text that will be added to the bottom of the output file.  Can be specified with and contain </w:t>
+            </w:r>
+            <w:r>
+              <w:rPr>
+                <w:rStyle w:val="RTiSWDocLiteralText"/>
+              </w:rPr>
+              <w:t>${Property}</w:t>
+            </w:r>
+            <w:r>
+              <w:t>.</w:t>
+            </w:r>
+          </w:p>
+        </w:tc>
+        <w:tc>
+          <w:tcPr>
+            <w:tcW w:w="2610" w:type="dxa"/>
+          </w:tcPr>
+          <w:p>
+            <w:pPr>
+              <w:rPr>
+                <w:rStyle w:val="RTiSWDocLiteralText"/>
+              </w:rPr>
+            </w:pPr>
           </w:p>
         </w:tc>
       </w:tr>
@@ -2351,54 +2236,47 @@
               <w:rPr>
                 <w:rStyle w:val="RTiSWDocLiteralText"/>
               </w:rPr>
-              <w:t>MissingValue</w:t>
-            </w:r>
-          </w:p>
-        </w:tc>
-        <w:tc>
-          <w:tcPr>
-            <w:tcW w:w="5285" w:type="dxa"/>
-          </w:tcPr>
-          <w:p>
-            <w:r>
-              <w:t xml:space="preserve">The value to write to the file to indicate a missing value in the time series.  The value will be output literally and consequently string values are allowed.  Specify the value as </w:t>
-            </w:r>
-            <w:r>
-              <w:rPr>
-                <w:rStyle w:val="RTiSWDocLiteralText"/>
-              </w:rPr>
-              <w:t>Blank</w:t>
-            </w:r>
-            <w:r>
-              <w:t xml:space="preserve"> to cause blanks to be used for missing values.</w:t>
-            </w:r>
-          </w:p>
-        </w:tc>
-        <w:tc>
-          <w:tcPr>
-            <w:tcW w:w="2736" w:type="dxa"/>
-          </w:tcPr>
-          <w:p>
-            <w:r>
-              <w:t xml:space="preserve">As initialized when reading the time series or creating a new time series, typically </w:t>
-            </w:r>
-            <w:r>
-              <w:rPr>
-                <w:rStyle w:val="RTiSWDocLiteralText"/>
-              </w:rPr>
-              <w:t>-999</w:t>
-            </w:r>
-            <w:r>
-              <w:t xml:space="preserve">, </w:t>
-            </w:r>
-            <w:r>
-              <w:rPr>
-                <w:rStyle w:val="RTiSWDocLiteralText"/>
-              </w:rPr>
-              <w:t>NaN</w:t>
-            </w:r>
-            <w:r>
-              <w:t>, or another value that is not expected in data.</w:t>
+              <w:t>Precision</w:t>
+            </w:r>
+          </w:p>
+        </w:tc>
+        <w:tc>
+          <w:tcPr>
+            <w:tcW w:w="4934" w:type="dxa"/>
+          </w:tcPr>
+          <w:p>
+            <w:r>
+              <w:t xml:space="preserve">The number of digits after the decimal for formatting </w:t>
+            </w:r>
+            <w:r>
+              <w:lastRenderedPageBreak/>
+              <w:t>time series values.</w:t>
+            </w:r>
+          </w:p>
+        </w:tc>
+        <w:tc>
+          <w:tcPr>
+            <w:tcW w:w="2610" w:type="dxa"/>
+          </w:tcPr>
+          <w:p>
+            <w:pPr>
+              <w:rPr>
+                <w:rStyle w:val="RTiSWDocLiteralText"/>
+              </w:rPr>
+            </w:pPr>
+            <w:r>
+              <w:rPr>
+                <w:rStyle w:val="RTiSWDocLiteralText"/>
+              </w:rPr>
+              <w:lastRenderedPageBreak/>
+              <w:t>4</w:t>
+            </w:r>
+            <w:r>
+              <w:t xml:space="preserve"> (in the future may </w:t>
+            </w:r>
+            <w:r>
+              <w:lastRenderedPageBreak/>
+              <w:t>default based on data type)</w:t>
             </w:r>
           </w:p>
         </w:tc>
@@ -2421,27 +2299,55 @@
               <w:rPr>
                 <w:rStyle w:val="RTiSWDocLiteralText"/>
               </w:rPr>
-              <w:t>OutputStart</w:t>
-            </w:r>
-          </w:p>
-        </w:tc>
-        <w:tc>
-          <w:tcPr>
-            <w:tcW w:w="5285" w:type="dxa"/>
-          </w:tcPr>
-          <w:p>
-            <w:r>
-              <w:t xml:space="preserve">The date/time for the start of the output. </w:t>
-            </w:r>
-          </w:p>
-        </w:tc>
-        <w:tc>
-          <w:tcPr>
-            <w:tcW w:w="2736" w:type="dxa"/>
-          </w:tcPr>
-          <w:p>
-            <w:r>
-              <w:t>Use the global output period.</w:t>
+              <w:lastRenderedPageBreak/>
+              <w:t>MissingValue</w:t>
+            </w:r>
+          </w:p>
+        </w:tc>
+        <w:tc>
+          <w:tcPr>
+            <w:tcW w:w="4934" w:type="dxa"/>
+          </w:tcPr>
+          <w:p>
+            <w:r>
+              <w:t xml:space="preserve">The value to write to the file to indicate a missing value in the time series.  The value will be output literally and consequently string values are allowed.  Specify the value as </w:t>
+            </w:r>
+            <w:r>
+              <w:rPr>
+                <w:rStyle w:val="RTiSWDocLiteralText"/>
+              </w:rPr>
+              <w:t>Blank</w:t>
+            </w:r>
+            <w:r>
+              <w:t xml:space="preserve"> to cause blanks to be used for missing values.</w:t>
+            </w:r>
+          </w:p>
+        </w:tc>
+        <w:tc>
+          <w:tcPr>
+            <w:tcW w:w="2610" w:type="dxa"/>
+          </w:tcPr>
+          <w:p>
+            <w:r>
+              <w:t xml:space="preserve">As initialized when reading the time series or creating a new time series, typically </w:t>
+            </w:r>
+            <w:r>
+              <w:rPr>
+                <w:rStyle w:val="RTiSWDocLiteralText"/>
+              </w:rPr>
+              <w:t>-999</w:t>
+            </w:r>
+            <w:r>
+              <w:t xml:space="preserve">, </w:t>
+            </w:r>
+            <w:r>
+              <w:rPr>
+                <w:rStyle w:val="RTiSWDocLiteralText"/>
+              </w:rPr>
+              <w:t>NaN</w:t>
+            </w:r>
+            <w:r>
+              <w:t>, or another value that is not expected in data.</w:t>
             </w:r>
           </w:p>
         </w:tc>
@@ -2464,23 +2370,23 @@
               <w:rPr>
                 <w:rStyle w:val="RTiSWDocLiteralText"/>
               </w:rPr>
-              <w:t>OutputEnd</w:t>
-            </w:r>
-          </w:p>
-        </w:tc>
-        <w:tc>
-          <w:tcPr>
-            <w:tcW w:w="5285" w:type="dxa"/>
-          </w:tcPr>
-          <w:p>
-            <w:r>
-              <w:t xml:space="preserve">The date/time for the end of the output. </w:t>
-            </w:r>
-          </w:p>
-        </w:tc>
-        <w:tc>
-          <w:tcPr>
-            <w:tcW w:w="2736" w:type="dxa"/>
+              <w:t>OutputStart</w:t>
+            </w:r>
+          </w:p>
+        </w:tc>
+        <w:tc>
+          <w:tcPr>
+            <w:tcW w:w="4934" w:type="dxa"/>
+          </w:tcPr>
+          <w:p>
+            <w:r>
+              <w:t xml:space="preserve">The date/time for the start of the output. </w:t>
+            </w:r>
+          </w:p>
+        </w:tc>
+        <w:tc>
+          <w:tcPr>
+            <w:tcW w:w="2610" w:type="dxa"/>
           </w:tcPr>
           <w:p>
             <w:r>
@@ -2503,14 +2409,55 @@
                 <w:rStyle w:val="RTiSWDocLiteralText"/>
               </w:rPr>
             </w:pPr>
-            <w:proofErr w:type="spellStart"/>
+            <w:r>
+              <w:rPr>
+                <w:rStyle w:val="RTiSWDocLiteralText"/>
+              </w:rPr>
+              <w:t>OutputEnd</w:t>
+            </w:r>
+          </w:p>
+        </w:tc>
+        <w:tc>
+          <w:tcPr>
+            <w:tcW w:w="4934" w:type="dxa"/>
+          </w:tcPr>
+          <w:p>
+            <w:r>
+              <w:t xml:space="preserve">The date/time for the end of the output. </w:t>
+            </w:r>
+          </w:p>
+        </w:tc>
+        <w:tc>
+          <w:tcPr>
+            <w:tcW w:w="2610" w:type="dxa"/>
+          </w:tcPr>
+          <w:p>
+            <w:r>
+              <w:t>Use the global output period.</w:t>
+            </w:r>
+          </w:p>
+        </w:tc>
+      </w:tr>
+      <w:tr>
+        <w:trPr>
+          <w:jc w:val="center"/>
+        </w:trPr>
+        <w:tc>
+          <w:tcPr>
+            <w:tcW w:w="1933" w:type="dxa"/>
+          </w:tcPr>
+          <w:p>
+            <w:pPr>
+              <w:rPr>
+                <w:rStyle w:val="RTiSWDocLiteralText"/>
+              </w:rPr>
+            </w:pPr>
             <w:r>
               <w:rPr>
                 <w:rStyle w:val="RTiSWDocLiteralText"/>
               </w:rPr>
               <w:t>NonMissing</w:t>
             </w:r>
-            <w:proofErr w:type="spellEnd"/>
           </w:p>
           <w:p>
             <w:pPr>
@@ -2518,19 +2465,17 @@
                 <w:rStyle w:val="RTiSWDocLiteralText"/>
               </w:rPr>
             </w:pPr>
-            <w:proofErr w:type="spellStart"/>
             <w:r>
               <w:rPr>
                 <w:rStyle w:val="RTiSWDocLiteralText"/>
               </w:rPr>
               <w:t>OutputCount</w:t>
             </w:r>
-            <w:proofErr w:type="spellEnd"/>
-          </w:p>
-        </w:tc>
-        <w:tc>
-          <w:tcPr>
-            <w:tcW w:w="5285" w:type="dxa"/>
+          </w:p>
+        </w:tc>
+        <w:tc>
+          <w:tcPr>
+            <w:tcW w:w="4934" w:type="dxa"/>
           </w:tcPr>
           <w:p>
             <w:r>
@@ -2540,7 +2485,7 @@
         </w:tc>
         <w:tc>
           <w:tcPr>
-            <w:tcW w:w="2736" w:type="dxa"/>
+            <w:tcW w:w="2610" w:type="dxa"/>
           </w:tcPr>
           <w:p>
             <w:r>
@@ -2549,6 +2494,7 @@
           </w:p>
         </w:tc>
       </w:tr>
+      <w:bookmarkEnd w:id="0"/>
     </w:tbl>
     <w:p>
       <w:pPr>
@@ -2556,9 +2502,236 @@
           <w:color w:val="C0C0C0"/>
         </w:rPr>
       </w:pPr>
-      <w:bookmarkStart w:id="1" w:name="_GoBack"/>
-      <w:bookmarkEnd w:id="0"/>
-      <w:bookmarkEnd w:id="1"/>
+    </w:p>
+    <w:p>
+      <w:r>
+        <w:t>The following example illustrates a</w:t>
+      </w:r>
+      <w:r>
+        <w:t xml:space="preserve"> simple JSON output file:</w:t>
+      </w:r>
+    </w:p>
+    <w:p/>
+    <w:p>
+      <w:pPr>
+        <w:rPr>
+          <w:rStyle w:val="RTiSWDocLiteralText"/>
+        </w:rPr>
+      </w:pPr>
+      <w:r>
+        <w:rPr>
+          <w:rStyle w:val="RTiSWDocLiteralText"/>
+        </w:rPr>
+        <w:t>WriteTimeSeriesToDataStream(OutputFile="Results/Test_WriteTimeSeriesToDataStream_Irregular15min_jqPlot_out.txt",OutputFileHeader="var timeseries[",OutputLineFormat="[\"${tsdata:datetime}\",${tsdata:value}],",LastOutputLineFormat="[\"${tsdata:datetime}\",${tsdata:value}]",DateTimeFormat="%Y-%m-%d %H:%M:%S",OutputFileFooter="]")</w:t>
+      </w:r>
+    </w:p>
+    <w:p/>
+    <w:p>
+      <w:pPr>
+        <w:autoSpaceDE w:val="0"/>
+        <w:autoSpaceDN w:val="0"/>
+        <w:adjustRightInd w:val="0"/>
+        <w:rPr>
+          <w:rStyle w:val="RTiSWDocLiteralText"/>
+        </w:rPr>
+      </w:pPr>
+      <w:r>
+        <w:rPr>
+          <w:rStyle w:val="RTiSWDocLiteralText"/>
+        </w:rPr>
+        <w:t>var timeseries=[</w:t>
+      </w:r>
+    </w:p>
+    <w:p>
+      <w:pPr>
+        <w:autoSpaceDE w:val="0"/>
+        <w:autoSpaceDN w:val="0"/>
+        <w:adjustRightInd w:val="0"/>
+        <w:rPr>
+          <w:rStyle w:val="RTiSWDocLiteralText"/>
+        </w:rPr>
+      </w:pPr>
+      <w:r>
+        <w:rPr>
+          <w:rStyle w:val="RTiSWDocLiteralText"/>
+        </w:rPr>
+        <w:t>["1950-01-01 00:00:00",5.0000],</w:t>
+      </w:r>
+    </w:p>
+    <w:p>
+      <w:pPr>
+        <w:autoSpaceDE w:val="0"/>
+        <w:autoSpaceDN w:val="0"/>
+        <w:adjustRightInd w:val="0"/>
+        <w:rPr>
+          <w:rStyle w:val="RTiSWDocLiteralText"/>
+        </w:rPr>
+      </w:pPr>
+      <w:r>
+        <w:rPr>
+          <w:rStyle w:val="RTiSWDocLiteralText"/>
+        </w:rPr>
+        <w:t>["1950-01-01 00:15:00",10.0000],</w:t>
+      </w:r>
+    </w:p>
+    <w:p>
+      <w:pPr>
+        <w:autoSpaceDE w:val="0"/>
+        <w:autoSpaceDN w:val="0"/>
+        <w:adjustRightInd w:val="0"/>
+        <w:rPr>
+          <w:rStyle w:val="RTiSWDocLiteralText"/>
+        </w:rPr>
+      </w:pPr>
+      <w:r>
+        <w:rPr>
+          <w:rStyle w:val="RTiSWDocLiteralText"/>
+        </w:rPr>
+        <w:t>["1950-01-01 00:30:00",12.0000],</w:t>
+      </w:r>
+    </w:p>
+    <w:p>
+      <w:pPr>
+        <w:autoSpaceDE w:val="0"/>
+        <w:autoSpaceDN w:val="0"/>
+        <w:adjustRightInd w:val="0"/>
+        <w:rPr>
+          <w:rStyle w:val="RTiSWDocLiteralText"/>
+        </w:rPr>
+      </w:pPr>
+      <w:r>
+        <w:rPr>
+          <w:rStyle w:val="RTiSWDocLiteralText"/>
+        </w:rPr>
+        <w:t>["1950-01-01 00:45:00",13.0000],</w:t>
+      </w:r>
+    </w:p>
+    <w:p>
+      <w:pPr>
+        <w:autoSpaceDE w:val="0"/>
+        <w:autoSpaceDN w:val="0"/>
+        <w:adjustRightInd w:val="0"/>
+        <w:rPr>
+          <w:rStyle w:val="RTiSWDocLiteralText"/>
+        </w:rPr>
+      </w:pPr>
+      <w:r>
+        <w:rPr>
+          <w:rStyle w:val="RTiSWDocLiteralText"/>
+        </w:rPr>
+        <w:t>…</w:t>
+      </w:r>
+    </w:p>
+    <w:p>
+      <w:pPr>
+        <w:autoSpaceDE w:val="0"/>
+        <w:autoSpaceDN w:val="0"/>
+        <w:adjustRightInd w:val="0"/>
+        <w:rPr>
+          <w:rStyle w:val="RTiSWDocLiteralText"/>
+        </w:rPr>
+      </w:pPr>
+      <w:r>
+        <w:rPr>
+          <w:rStyle w:val="RTiSWDocLiteralText"/>
+        </w:rPr>
+        <w:t>["1950-01-05 11:45:00",10.0000],</w:t>
+      </w:r>
+    </w:p>
+    <w:p>
+      <w:pPr>
+        <w:autoSpaceDE w:val="0"/>
+        <w:autoSpaceDN w:val="0"/>
+        <w:adjustRightInd w:val="0"/>
+        <w:rPr>
+          <w:rStyle w:val="RTiSWDocLiteralText"/>
+        </w:rPr>
+      </w:pPr>
+      <w:r>
+        <w:rPr>
+          <w:rStyle w:val="RTiSWDocLiteralText"/>
+        </w:rPr>
+        <w:t>["1950-01-05 12:00:00",12.0000]</w:t>
+      </w:r>
+    </w:p>
+    <w:p>
+      <w:pPr>
+        <w:autoSpaceDE w:val="0"/>
+        <w:autoSpaceDN w:val="0"/>
+        <w:adjustRightInd w:val="0"/>
+        <w:rPr>
+          <w:rStyle w:val="RTiSWDocLiteralText"/>
+        </w:rPr>
+      </w:pPr>
+      <w:r>
+        <w:rPr>
+          <w:rStyle w:val="RTiSWDocLiteralText"/>
+        </w:rPr>
+        <w:t>]</w:t>
+      </w:r>
+    </w:p>
+    <w:p>
+      <w:pPr>
+        <w:autoSpaceDE w:val="0"/>
+        <w:autoSpaceDN w:val="0"/>
+        <w:adjustRightInd w:val="0"/>
+        <w:rPr>
+          <w:rStyle w:val="RTiSWDocLiteralText"/>
+        </w:rPr>
+      </w:pPr>
+    </w:p>
+    <w:p>
+      <w:pPr>
+        <w:rPr>
+          <w:rStyle w:val="RTiSWDocLiteralText"/>
+        </w:rPr>
+      </w:pPr>
+      <w:r>
+        <w:rPr>
+          <w:rStyle w:val="RTiSWDocLiteralText"/>
+        </w:rPr>
+        <w:br w:type="page"/>
+      </w:r>
+    </w:p>
+    <w:p/>
+    <w:p/>
+    <w:p>
+      <w:pPr>
+        <w:jc w:val="center"/>
+        <w:rPr>
+          <w:color w:val="D9D9D9" w:themeColor="background1" w:themeShade="D9"/>
+        </w:rPr>
+      </w:pPr>
+    </w:p>
+    <w:p>
+      <w:pPr>
+        <w:jc w:val="center"/>
+        <w:rPr>
+          <w:color w:val="D9D9D9" w:themeColor="background1" w:themeShade="D9"/>
+        </w:rPr>
+      </w:pPr>
+    </w:p>
+    <w:p>
+      <w:pPr>
+        <w:jc w:val="center"/>
+        <w:rPr>
+          <w:color w:val="D9D9D9" w:themeColor="background1" w:themeShade="D9"/>
+        </w:rPr>
+      </w:pPr>
+    </w:p>
+    <w:p>
+      <w:pPr>
+        <w:jc w:val="center"/>
+        <w:rPr>
+          <w:color w:val="D9D9D9" w:themeColor="background1" w:themeShade="D9"/>
+        </w:rPr>
+      </w:pPr>
+      <w:r>
+        <w:rPr>
+          <w:color w:val="D9D9D9" w:themeColor="background1" w:themeShade="D9"/>
+        </w:rPr>
+        <w:t>This page is intentionally blank.</w:t>
+      </w:r>
     </w:p>
     <w:sectPr>
       <w:headerReference w:type="even" r:id="rId13"/>
@@ -2631,7 +2804,7 @@
       <w:rPr>
         <w:noProof/>
       </w:rPr>
-      <w:t>2</w:t>
+      <w:t>4</w:t>
     </w:r>
     <w:r>
       <w:fldChar w:fldCharType="end"/>

</xml_diff>